<commit_message>
documento de reuniones actualizado
</commit_message>
<xml_diff>
--- a/Planificación-TP1.docx
+++ b/Planificación-TP1.docx
@@ -1,6 +1,6 @@
 
 <file path=word/document.xml><?xml version="1.0" encoding="utf-8"?>
-<w:document xmlns:wpc="http://schemas.microsoft.com/office/word/2010/wordprocessingCanvas" xmlns:cx="http://schemas.microsoft.com/office/drawing/2014/chartex" xmlns:cx1="http://schemas.microsoft.com/office/drawing/2015/9/8/chartex" xmlns:cx2="http://schemas.microsoft.com/office/drawing/2015/10/21/chartex" xmlns:cx3="http://schemas.microsoft.com/office/drawing/2016/5/9/chartex" xmlns:cx4="http://schemas.microsoft.com/office/drawing/2016/5/10/chartex" xmlns:cx5="http://schemas.microsoft.com/office/drawing/2016/5/11/chartex" xmlns:mc="http://schemas.openxmlformats.org/markup-compatibility/2006" xmlns:o="urn:schemas-microsoft-com:office:office" xmlns:r="http://schemas.openxmlformats.org/officeDocument/2006/relationships" xmlns:m="http://schemas.openxmlformats.org/officeDocument/2006/math" xmlns:v="urn:schemas-microsoft-com:vml" xmlns:wp14="http://schemas.microsoft.com/office/word/2010/wordprocessingDrawing" xmlns:wp="http://schemas.openxmlformats.org/drawingml/2006/wordprocessingDrawing" xmlns:w10="urn:schemas-microsoft-com:office:word" xmlns:w="http://schemas.openxmlformats.org/wordprocessingml/2006/main" xmlns:w14="http://schemas.microsoft.com/office/word/2010/wordml" xmlns:w15="http://schemas.microsoft.com/office/word/2012/wordml" xmlns:w16se="http://schemas.microsoft.com/office/word/2015/wordml/symex" xmlns:wpg="http://schemas.microsoft.com/office/word/2010/wordprocessingGroup" xmlns:wpi="http://schemas.microsoft.com/office/word/2010/wordprocessingInk" xmlns:wne="http://schemas.microsoft.com/office/word/2006/wordml" xmlns:wps="http://schemas.microsoft.com/office/word/2010/wordprocessingShape" mc:Ignorable="w14 w15 w16se wp14">
+<w:document xmlns:o="urn:schemas-microsoft-com:office:office" xmlns:r="http://schemas.openxmlformats.org/officeDocument/2006/relationships" xmlns:v="urn:schemas-microsoft-com:vml" xmlns:w="http://schemas.openxmlformats.org/wordprocessingml/2006/main" xmlns:w10="urn:schemas-microsoft-com:office:word" xmlns:wp="http://schemas.openxmlformats.org/drawingml/2006/wordprocessingDrawing" xmlns:wps="http://schemas.microsoft.com/office/word/2010/wordprocessingShape" xmlns:wpg="http://schemas.microsoft.com/office/word/2010/wordprocessingGroup" xmlns:mc="http://schemas.openxmlformats.org/markup-compatibility/2006" xmlns:wp14="http://schemas.microsoft.com/office/word/2010/wordprocessingDrawing" xmlns:w14="http://schemas.microsoft.com/office/word/2010/wordml" mc:Ignorable="w14 wp14">
   <w:body>
     <w:p>
       <w:pPr>
@@ -11,17 +11,30 @@
           <w:szCs w:val="88"/>
         </w:rPr>
       </w:pPr>
-    </w:p>
-    <w:p>
-      <w:pPr>
-        <w:pStyle w:val="Standard"/>
-        <w:jc w:val="center"/>
-        <w:rPr>
-          <w:rFonts w:ascii="Trebuchet MS" w:hAnsi="Trebuchet MS"/>
+      <w:r>
+        <w:rPr>
           <w:sz w:val="88"/>
           <w:szCs w:val="88"/>
         </w:rPr>
-      </w:pPr>
+      </w:r>
+    </w:p>
+    <w:p>
+      <w:pPr>
+        <w:pStyle w:val="Standard"/>
+        <w:jc w:val="center"/>
+        <w:rPr>
+          <w:rFonts w:ascii="Trebuchet MS" w:hAnsi="Trebuchet MS"/>
+          <w:sz w:val="88"/>
+          <w:szCs w:val="88"/>
+        </w:rPr>
+      </w:pPr>
+      <w:r>
+        <w:rPr>
+          <w:rFonts w:ascii="Trebuchet MS" w:hAnsi="Trebuchet MS"/>
+          <w:sz w:val="88"/>
+          <w:szCs w:val="88"/>
+        </w:rPr>
+      </w:r>
     </w:p>
     <w:p>
       <w:pPr>
@@ -55,25 +68,33 @@
           <w:lang w:val="es-ES"/>
         </w:rPr>
       </w:pPr>
-    </w:p>
-    <w:p>
-      <w:pPr>
-        <w:pStyle w:val="Standard"/>
-        <w:jc w:val="center"/>
+      <w:r>
         <w:rPr>
           <w:rFonts w:ascii="Trebuchet MS" w:hAnsi="Trebuchet MS"/>
           <w:sz w:val="108"/>
           <w:szCs w:val="108"/>
           <w:lang w:val="es-ES"/>
         </w:rPr>
-      </w:pPr>
-      <w:r>
+      </w:r>
+    </w:p>
+    <w:p>
+      <w:pPr>
+        <w:pStyle w:val="Standard"/>
+        <w:jc w:val="center"/>
         <w:rPr>
           <w:rFonts w:ascii="Trebuchet MS" w:hAnsi="Trebuchet MS"/>
           <w:sz w:val="108"/>
           <w:szCs w:val="108"/>
           <w:lang w:val="es-ES"/>
         </w:rPr>
+      </w:pPr>
+      <w:r>
+        <w:rPr>
+          <w:rFonts w:ascii="Trebuchet MS" w:hAnsi="Trebuchet MS"/>
+          <w:sz w:val="108"/>
+          <w:szCs w:val="108"/>
+          <w:lang w:val="es-ES"/>
+        </w:rPr>
         <w:t>TTADS</w:t>
       </w:r>
     </w:p>
@@ -88,22 +109,19 @@
           <w:lang w:val="es-ES"/>
         </w:rPr>
       </w:pPr>
-    </w:p>
-    <w:p>
-      <w:pPr>
-        <w:pStyle w:val="Standard"/>
-        <w:jc w:val="center"/>
+      <w:r>
         <w:rPr>
           <w:rFonts w:ascii="Trebuchet MS" w:hAnsi="Trebuchet MS"/>
           <w:sz w:val="88"/>
           <w:szCs w:val="88"/>
           <w:lang w:val="es-ES"/>
         </w:rPr>
-      </w:pPr>
-    </w:p>
-    <w:p>
-      <w:pPr>
-        <w:pStyle w:val="Standard"/>
+      </w:r>
+    </w:p>
+    <w:p>
+      <w:pPr>
+        <w:pStyle w:val="Standard"/>
+        <w:jc w:val="center"/>
         <w:rPr>
           <w:rFonts w:ascii="Trebuchet MS" w:hAnsi="Trebuchet MS"/>
           <w:sz w:val="88"/>
@@ -118,7 +136,6 @@
           <w:szCs w:val="88"/>
           <w:lang w:val="es-ES"/>
         </w:rPr>
-        <w:t>Año: 2017</w:t>
       </w:r>
     </w:p>
     <w:p>
@@ -131,6 +148,34 @@
           <w:lang w:val="es-ES"/>
         </w:rPr>
       </w:pPr>
+      <w:r>
+        <w:rPr>
+          <w:rFonts w:ascii="Trebuchet MS" w:hAnsi="Trebuchet MS"/>
+          <w:sz w:val="88"/>
+          <w:szCs w:val="88"/>
+          <w:lang w:val="es-ES"/>
+        </w:rPr>
+        <w:t>Año: 2017</w:t>
+      </w:r>
+    </w:p>
+    <w:p>
+      <w:pPr>
+        <w:pStyle w:val="Standard"/>
+        <w:rPr>
+          <w:rFonts w:ascii="Trebuchet MS" w:hAnsi="Trebuchet MS"/>
+          <w:sz w:val="88"/>
+          <w:szCs w:val="88"/>
+          <w:lang w:val="es-ES"/>
+        </w:rPr>
+      </w:pPr>
+      <w:r>
+        <w:rPr>
+          <w:rFonts w:ascii="Trebuchet MS" w:hAnsi="Trebuchet MS"/>
+          <w:sz w:val="88"/>
+          <w:szCs w:val="88"/>
+          <w:lang w:val="es-ES"/>
+        </w:rPr>
+      </w:r>
     </w:p>
     <w:p>
       <w:pPr>
@@ -159,6 +204,13 @@
           <w:szCs w:val="32"/>
         </w:rPr>
       </w:pPr>
+      <w:r>
+        <w:rPr>
+          <w:rFonts w:ascii="Trebuchet MS" w:hAnsi="Trebuchet MS"/>
+          <w:sz w:val="32"/>
+          <w:szCs w:val="32"/>
+        </w:rPr>
+      </w:r>
     </w:p>
     <w:p>
       <w:pPr>
@@ -195,23 +247,13 @@
           <w:szCs w:val="32"/>
         </w:rPr>
       </w:pPr>
-      <w:proofErr w:type="spellStart"/>
       <w:r>
         <w:rPr>
           <w:rFonts w:ascii="Trebuchet MS" w:hAnsi="Trebuchet MS"/>
           <w:sz w:val="32"/>
           <w:szCs w:val="32"/>
         </w:rPr>
-        <w:t>Emiliozzi</w:t>
-      </w:r>
-      <w:proofErr w:type="spellEnd"/>
-      <w:r>
-        <w:rPr>
-          <w:rFonts w:ascii="Trebuchet MS" w:hAnsi="Trebuchet MS"/>
-          <w:sz w:val="32"/>
-          <w:szCs w:val="32"/>
-        </w:rPr>
-        <w:t>, Gino – Legajo: 42232</w:t>
+        <w:t>Emiliozzi, Gino – Legajo: 42232</w:t>
       </w:r>
     </w:p>
     <w:p>
@@ -227,23 +269,13 @@
           <w:szCs w:val="32"/>
         </w:rPr>
       </w:pPr>
-      <w:proofErr w:type="spellStart"/>
       <w:r>
         <w:rPr>
           <w:rFonts w:ascii="Trebuchet MS" w:hAnsi="Trebuchet MS"/>
           <w:sz w:val="32"/>
           <w:szCs w:val="32"/>
         </w:rPr>
-        <w:t>Garaventa</w:t>
-      </w:r>
-      <w:proofErr w:type="spellEnd"/>
-      <w:r>
-        <w:rPr>
-          <w:rFonts w:ascii="Trebuchet MS" w:hAnsi="Trebuchet MS"/>
-          <w:sz w:val="32"/>
-          <w:szCs w:val="32"/>
-        </w:rPr>
-        <w:t>, Juan Bautista – Legajo: 41789</w:t>
+        <w:t>Garaventa, Juan Bautista – Legajo: 41789</w:t>
       </w:r>
     </w:p>
     <w:p>
@@ -259,31 +291,30 @@
           <w:szCs w:val="32"/>
         </w:rPr>
       </w:pPr>
-      <w:proofErr w:type="spellStart"/>
       <w:r>
         <w:rPr>
           <w:rFonts w:ascii="Trebuchet MS" w:hAnsi="Trebuchet MS"/>
           <w:sz w:val="32"/>
           <w:szCs w:val="32"/>
         </w:rPr>
-        <w:t>Miño</w:t>
-      </w:r>
-      <w:proofErr w:type="spellEnd"/>
-      <w:r>
+        <w:t>Miño, Mauricio – Legajo: 41790</w:t>
+      </w:r>
+    </w:p>
+    <w:p>
+      <w:pPr>
+        <w:pStyle w:val="Standard"/>
         <w:rPr>
           <w:rFonts w:ascii="Trebuchet MS" w:hAnsi="Trebuchet MS"/>
           <w:sz w:val="32"/>
           <w:szCs w:val="32"/>
         </w:rPr>
-        <w:t xml:space="preserve">, Mauricio – </w:t>
-      </w:r>
+      </w:pPr>
       <w:r>
         <w:rPr>
           <w:rFonts w:ascii="Trebuchet MS" w:hAnsi="Trebuchet MS"/>
           <w:sz w:val="32"/>
           <w:szCs w:val="32"/>
         </w:rPr>
-        <w:t>Legajo: 41790</w:t>
       </w:r>
     </w:p>
     <w:p>
@@ -295,16 +326,13 @@
           <w:szCs w:val="32"/>
         </w:rPr>
       </w:pPr>
-    </w:p>
-    <w:p>
-      <w:pPr>
-        <w:pStyle w:val="Standard"/>
+      <w:r>
         <w:rPr>
           <w:rFonts w:ascii="Trebuchet MS" w:hAnsi="Trebuchet MS"/>
           <w:sz w:val="32"/>
           <w:szCs w:val="32"/>
         </w:rPr>
-      </w:pPr>
+      </w:r>
     </w:p>
     <w:p>
       <w:pPr>
@@ -315,6 +343,13 @@
           <w:szCs w:val="32"/>
         </w:rPr>
       </w:pPr>
+      <w:r>
+        <w:rPr>
+          <w:rFonts w:ascii="Trebuchet MS" w:hAnsi="Trebuchet MS"/>
+          <w:sz w:val="32"/>
+          <w:szCs w:val="32"/>
+        </w:rPr>
+      </w:r>
     </w:p>
     <w:p>
       <w:pPr>
@@ -335,7 +370,6 @@
           <w:u w:val="single"/>
           <w:lang w:val="es-AR"/>
         </w:rPr>
-        <w:lastRenderedPageBreak/>
         <w:t>Planificación</w:t>
       </w:r>
       <w:r>
@@ -358,6 +392,13 @@
           <w:szCs w:val="44"/>
         </w:rPr>
       </w:pPr>
+      <w:r>
+        <w:rPr>
+          <w:rFonts w:ascii="Trebuchet MS" w:hAnsi="Trebuchet MS"/>
+          <w:sz w:val="44"/>
+          <w:szCs w:val="44"/>
+        </w:rPr>
+      </w:r>
     </w:p>
     <w:p>
       <w:pPr>
@@ -368,7 +409,6 @@
           <w:szCs w:val="36"/>
         </w:rPr>
       </w:pPr>
-      <w:proofErr w:type="spellStart"/>
       <w:r>
         <w:rPr>
           <w:rFonts w:ascii="Trebuchet MS" w:hAnsi="Trebuchet MS"/>
@@ -377,7 +417,6 @@
         </w:rPr>
         <w:t>Entregas</w:t>
       </w:r>
-      <w:proofErr w:type="spellEnd"/>
     </w:p>
     <w:p>
       <w:pPr>
@@ -388,6 +427,13 @@
           <w:szCs w:val="36"/>
         </w:rPr>
       </w:pPr>
+      <w:r>
+        <w:rPr>
+          <w:rFonts w:ascii="Trebuchet MS" w:hAnsi="Trebuchet MS"/>
+          <w:sz w:val="36"/>
+          <w:szCs w:val="36"/>
+        </w:rPr>
+      </w:r>
     </w:p>
     <w:p>
       <w:pPr>
@@ -432,47 +478,7 @@
           <w:szCs w:val="28"/>
           <w:lang w:val="es-ES"/>
         </w:rPr>
-        <w:t xml:space="preserve">Instalar </w:t>
-      </w:r>
-      <w:proofErr w:type="spellStart"/>
-      <w:r>
-        <w:rPr>
-          <w:rFonts w:ascii="Trebuchet MS" w:hAnsi="Trebuchet MS"/>
-          <w:sz w:val="28"/>
-          <w:szCs w:val="28"/>
-          <w:lang w:val="es-ES"/>
-        </w:rPr>
-        <w:t>git</w:t>
-      </w:r>
-      <w:proofErr w:type="spellEnd"/>
-      <w:r>
-        <w:rPr>
-          <w:rFonts w:ascii="Trebuchet MS" w:hAnsi="Trebuchet MS"/>
-          <w:sz w:val="28"/>
-          <w:szCs w:val="28"/>
-          <w:lang w:val="es-ES"/>
-        </w:rPr>
-        <w:t xml:space="preserve">, </w:t>
-      </w:r>
-      <w:proofErr w:type="spellStart"/>
-      <w:r>
-        <w:rPr>
-          <w:rFonts w:ascii="Trebuchet MS" w:hAnsi="Trebuchet MS"/>
-          <w:sz w:val="28"/>
-          <w:szCs w:val="28"/>
-          <w:lang w:val="es-ES"/>
-        </w:rPr>
-        <w:t>npm</w:t>
-      </w:r>
-      <w:proofErr w:type="spellEnd"/>
-      <w:r>
-        <w:rPr>
-          <w:rFonts w:ascii="Trebuchet MS" w:hAnsi="Trebuchet MS"/>
-          <w:sz w:val="28"/>
-          <w:szCs w:val="28"/>
-          <w:lang w:val="es-ES"/>
-        </w:rPr>
-        <w:t xml:space="preserve"> y angular en todas las máquinas.</w:t>
+        <w:t>Instalar git, npm y angular en todas las máquinas.</w:t>
       </w:r>
     </w:p>
     <w:p>
@@ -520,27 +526,7 @@
           <w:szCs w:val="28"/>
           <w:lang w:val="es-ES"/>
         </w:rPr>
-        <w:t xml:space="preserve">Crear un proyecto nuevo de Angular y </w:t>
-      </w:r>
-      <w:proofErr w:type="spellStart"/>
-      <w:r>
-        <w:rPr>
-          <w:rFonts w:ascii="Trebuchet MS" w:hAnsi="Trebuchet MS"/>
-          <w:sz w:val="28"/>
-          <w:szCs w:val="28"/>
-          <w:lang w:val="es-ES"/>
-        </w:rPr>
-        <w:t>pushearlo</w:t>
-      </w:r>
-      <w:proofErr w:type="spellEnd"/>
-      <w:r>
-        <w:rPr>
-          <w:rFonts w:ascii="Trebuchet MS" w:hAnsi="Trebuchet MS"/>
-          <w:sz w:val="28"/>
-          <w:szCs w:val="28"/>
-          <w:lang w:val="es-ES"/>
-        </w:rPr>
-        <w:t xml:space="preserve"> al repositorio creado.</w:t>
+        <w:t>Crear un proyecto nuevo de Angular y pushearlo al repositorio creado.</w:t>
       </w:r>
     </w:p>
     <w:p>
@@ -564,16 +550,7 @@
           <w:szCs w:val="28"/>
           <w:lang w:val="es-ES"/>
         </w:rPr>
-        <w:t>Desarrollar bosquejo del sitio</w:t>
-      </w:r>
-      <w:r>
-        <w:rPr>
-          <w:rFonts w:ascii="Trebuchet MS" w:hAnsi="Trebuchet MS"/>
-          <w:sz w:val="28"/>
-          <w:szCs w:val="28"/>
-          <w:lang w:val="es-ES"/>
-        </w:rPr>
-        <w:t>.</w:t>
+        <w:t>Desarrollar bosquejo del sitio.</w:t>
       </w:r>
     </w:p>
     <w:p>
@@ -643,16 +620,7 @@
           <w:szCs w:val="28"/>
           <w:lang w:val="es-ES"/>
         </w:rPr>
-        <w:t>Desarrollar</w:t>
-      </w:r>
-      <w:r>
-        <w:rPr>
-          <w:rFonts w:ascii="Trebuchet MS" w:hAnsi="Trebuchet MS"/>
-          <w:sz w:val="28"/>
-          <w:szCs w:val="28"/>
-          <w:lang w:val="es-ES"/>
-        </w:rPr>
-        <w:t xml:space="preserve"> primer componente en equipo</w:t>
+        <w:t>Desarrollar primer componente en equipo</w:t>
       </w:r>
     </w:p>
     <w:p>
@@ -953,17 +921,14 @@
           <w:lang w:val="es-ES"/>
         </w:rPr>
       </w:pPr>
-    </w:p>
-    <w:p>
-      <w:pPr>
-        <w:pStyle w:val="Standard"/>
+      <w:r>
         <w:rPr>
           <w:rFonts w:ascii="Trebuchet MS" w:hAnsi="Trebuchet MS"/>
           <w:sz w:val="36"/>
           <w:szCs w:val="36"/>
           <w:lang w:val="es-ES"/>
         </w:rPr>
-      </w:pPr>
+      </w:r>
     </w:p>
     <w:p>
       <w:pPr>
@@ -975,17 +940,14 @@
           <w:lang w:val="es-ES"/>
         </w:rPr>
       </w:pPr>
-    </w:p>
-    <w:p>
-      <w:pPr>
-        <w:pStyle w:val="Standard"/>
+      <w:r>
         <w:rPr>
           <w:rFonts w:ascii="Trebuchet MS" w:hAnsi="Trebuchet MS"/>
           <w:sz w:val="36"/>
           <w:szCs w:val="36"/>
           <w:lang w:val="es-ES"/>
         </w:rPr>
-      </w:pPr>
+      </w:r>
     </w:p>
     <w:p>
       <w:pPr>
@@ -997,17 +959,14 @@
           <w:lang w:val="es-ES"/>
         </w:rPr>
       </w:pPr>
-    </w:p>
-    <w:p>
-      <w:pPr>
-        <w:pStyle w:val="Standard"/>
+      <w:r>
         <w:rPr>
           <w:rFonts w:ascii="Trebuchet MS" w:hAnsi="Trebuchet MS"/>
           <w:sz w:val="36"/>
           <w:szCs w:val="36"/>
           <w:lang w:val="es-ES"/>
         </w:rPr>
-      </w:pPr>
+      </w:r>
     </w:p>
     <w:p>
       <w:pPr>
@@ -1019,17 +978,14 @@
           <w:lang w:val="es-ES"/>
         </w:rPr>
       </w:pPr>
-    </w:p>
-    <w:p>
-      <w:pPr>
-        <w:pStyle w:val="Standard"/>
+      <w:r>
         <w:rPr>
           <w:rFonts w:ascii="Trebuchet MS" w:hAnsi="Trebuchet MS"/>
           <w:sz w:val="36"/>
           <w:szCs w:val="36"/>
           <w:lang w:val="es-ES"/>
         </w:rPr>
-      </w:pPr>
+      </w:r>
     </w:p>
     <w:p>
       <w:pPr>
@@ -1041,17 +997,14 @@
           <w:lang w:val="es-ES"/>
         </w:rPr>
       </w:pPr>
-    </w:p>
-    <w:p>
-      <w:pPr>
-        <w:pStyle w:val="Standard"/>
+      <w:r>
         <w:rPr>
           <w:rFonts w:ascii="Trebuchet MS" w:hAnsi="Trebuchet MS"/>
           <w:sz w:val="36"/>
           <w:szCs w:val="36"/>
           <w:lang w:val="es-ES"/>
         </w:rPr>
-      </w:pPr>
+      </w:r>
     </w:p>
     <w:p>
       <w:pPr>
@@ -1060,37 +1013,36 @@
           <w:rFonts w:ascii="Trebuchet MS" w:hAnsi="Trebuchet MS"/>
           <w:sz w:val="36"/>
           <w:szCs w:val="36"/>
-        </w:rPr>
-      </w:pPr>
-      <w:proofErr w:type="spellStart"/>
+          <w:lang w:val="es-ES"/>
+        </w:rPr>
+      </w:pPr>
       <w:r>
         <w:rPr>
           <w:rFonts w:ascii="Trebuchet MS" w:hAnsi="Trebuchet MS"/>
           <w:sz w:val="36"/>
           <w:szCs w:val="36"/>
-        </w:rPr>
-        <w:lastRenderedPageBreak/>
-        <w:t>Reuniones</w:t>
-      </w:r>
-      <w:proofErr w:type="spellEnd"/>
-      <w:r>
+          <w:lang w:val="es-ES"/>
+        </w:rPr>
+      </w:r>
+    </w:p>
+    <w:p>
+      <w:pPr>
+        <w:pStyle w:val="Standard"/>
         <w:rPr>
           <w:rFonts w:ascii="Trebuchet MS" w:hAnsi="Trebuchet MS"/>
           <w:sz w:val="36"/>
           <w:szCs w:val="36"/>
-        </w:rPr>
-        <w:t xml:space="preserve"> de </w:t>
-      </w:r>
-      <w:proofErr w:type="spellStart"/>
+          <w:lang w:val="es-ES"/>
+        </w:rPr>
+      </w:pPr>
       <w:r>
         <w:rPr>
           <w:rFonts w:ascii="Trebuchet MS" w:hAnsi="Trebuchet MS"/>
           <w:sz w:val="36"/>
           <w:szCs w:val="36"/>
-        </w:rPr>
-        <w:t>avance</w:t>
-      </w:r>
-      <w:proofErr w:type="spellEnd"/>
+          <w:lang w:val="es-ES"/>
+        </w:rPr>
+      </w:r>
     </w:p>
     <w:p>
       <w:pPr>
@@ -1099,30 +1051,127 @@
           <w:rFonts w:ascii="Trebuchet MS" w:hAnsi="Trebuchet MS"/>
           <w:sz w:val="36"/>
           <w:szCs w:val="36"/>
-        </w:rPr>
-      </w:pPr>
+          <w:lang w:val="es-ES"/>
+        </w:rPr>
+      </w:pPr>
+      <w:r>
+        <w:rPr>
+          <w:rFonts w:ascii="Trebuchet MS" w:hAnsi="Trebuchet MS"/>
+          <w:sz w:val="36"/>
+          <w:szCs w:val="36"/>
+          <w:lang w:val="es-ES"/>
+        </w:rPr>
+      </w:r>
+    </w:p>
+    <w:p>
+      <w:pPr>
+        <w:pStyle w:val="Standard"/>
+        <w:rPr>
+          <w:rFonts w:ascii="Trebuchet MS" w:hAnsi="Trebuchet MS"/>
+          <w:sz w:val="36"/>
+          <w:szCs w:val="36"/>
+          <w:lang w:val="es-ES"/>
+        </w:rPr>
+      </w:pPr>
+      <w:r>
+        <w:rPr>
+          <w:rFonts w:ascii="Trebuchet MS" w:hAnsi="Trebuchet MS"/>
+          <w:sz w:val="36"/>
+          <w:szCs w:val="36"/>
+          <w:lang w:val="es-ES"/>
+        </w:rPr>
+      </w:r>
+    </w:p>
+    <w:p>
+      <w:pPr>
+        <w:pStyle w:val="Standard"/>
+        <w:rPr>
+          <w:rFonts w:ascii="Trebuchet MS" w:hAnsi="Trebuchet MS"/>
+          <w:sz w:val="36"/>
+          <w:szCs w:val="36"/>
+          <w:lang w:val="es-ES"/>
+        </w:rPr>
+      </w:pPr>
+      <w:r>
+        <w:rPr>
+          <w:rFonts w:ascii="Trebuchet MS" w:hAnsi="Trebuchet MS"/>
+          <w:sz w:val="36"/>
+          <w:szCs w:val="36"/>
+          <w:lang w:val="es-ES"/>
+        </w:rPr>
+      </w:r>
+    </w:p>
+    <w:p>
+      <w:pPr>
+        <w:pStyle w:val="Standard"/>
+        <w:rPr>
+          <w:rFonts w:ascii="Trebuchet MS" w:hAnsi="Trebuchet MS"/>
+          <w:sz w:val="36"/>
+          <w:szCs w:val="36"/>
+        </w:rPr>
+      </w:pPr>
+      <w:r>
+        <w:rPr>
+          <w:rFonts w:ascii="Trebuchet MS" w:hAnsi="Trebuchet MS"/>
+          <w:sz w:val="36"/>
+          <w:szCs w:val="36"/>
+        </w:rPr>
+        <w:t>Reuniones de avance</w:t>
+      </w:r>
+    </w:p>
+    <w:p>
+      <w:pPr>
+        <w:pStyle w:val="Standard"/>
+        <w:rPr>
+          <w:rFonts w:ascii="Trebuchet MS" w:hAnsi="Trebuchet MS"/>
+          <w:sz w:val="36"/>
+          <w:szCs w:val="36"/>
+        </w:rPr>
+      </w:pPr>
+      <w:r>
+        <w:rPr>
+          <w:rFonts w:ascii="Trebuchet MS" w:hAnsi="Trebuchet MS"/>
+          <w:sz w:val="36"/>
+          <w:szCs w:val="36"/>
+        </w:rPr>
+      </w:r>
     </w:p>
     <w:tbl>
       <w:tblPr>
         <w:tblStyle w:val="Tablaconcuadrcula"/>
-        <w:tblW w:w="0" w:type="auto"/>
-        <w:tblLook w:val="04A0" w:firstRow="1" w:lastRow="0" w:firstColumn="1" w:lastColumn="0" w:noHBand="0" w:noVBand="1"/>
+        <w:tblW w:w="9962" w:type="dxa"/>
+        <w:jc w:val="left"/>
+        <w:tblInd w:w="0" w:type="dxa"/>
+        <w:tblCellMar>
+          <w:top w:w="0" w:type="dxa"/>
+          <w:left w:w="108" w:type="dxa"/>
+          <w:bottom w:w="0" w:type="dxa"/>
+          <w:right w:w="108" w:type="dxa"/>
+        </w:tblCellMar>
+        <w:tblLook w:val="04a0" w:noVBand="1" w:noHBand="0" w:lastColumn="0" w:firstColumn="1" w:lastRow="0" w:firstRow="1"/>
       </w:tblPr>
       <w:tblGrid>
         <w:gridCol w:w="1552"/>
-        <w:gridCol w:w="2129"/>
-        <w:gridCol w:w="6281"/>
+        <w:gridCol w:w="2128"/>
+        <w:gridCol w:w="6282"/>
       </w:tblGrid>
       <w:tr>
+        <w:trPr/>
         <w:tc>
           <w:tcPr>
             <w:tcW w:w="1552" w:type="dxa"/>
+            <w:tcBorders/>
+            <w:shd w:fill="auto" w:val="clear"/>
+            <w:tcMar>
+              <w:left w:w="108" w:type="dxa"/>
+            </w:tcMar>
           </w:tcPr>
           <w:p>
             <w:pPr>
               <w:pStyle w:val="Standard"/>
               <w:rPr>
                 <w:rFonts w:ascii="Trebuchet MS" w:hAnsi="Trebuchet MS"/>
+                <w:b/>
                 <w:b/>
                 <w:u w:val="single"/>
                 <w:lang w:val="es-ES"/>
@@ -1141,13 +1190,19 @@
         </w:tc>
         <w:tc>
           <w:tcPr>
-            <w:tcW w:w="2129" w:type="dxa"/>
+            <w:tcW w:w="2128" w:type="dxa"/>
+            <w:tcBorders/>
+            <w:shd w:fill="auto" w:val="clear"/>
+            <w:tcMar>
+              <w:left w:w="108" w:type="dxa"/>
+            </w:tcMar>
           </w:tcPr>
           <w:p>
             <w:pPr>
               <w:pStyle w:val="Standard"/>
               <w:rPr>
                 <w:rFonts w:ascii="Trebuchet MS" w:hAnsi="Trebuchet MS"/>
+                <w:b/>
                 <w:b/>
                 <w:u w:val="single"/>
                 <w:lang w:val="es-ES"/>
@@ -1166,13 +1221,19 @@
         </w:tc>
         <w:tc>
           <w:tcPr>
-            <w:tcW w:w="6281" w:type="dxa"/>
+            <w:tcW w:w="6282" w:type="dxa"/>
+            <w:tcBorders/>
+            <w:shd w:fill="auto" w:val="clear"/>
+            <w:tcMar>
+              <w:left w:w="108" w:type="dxa"/>
+            </w:tcMar>
           </w:tcPr>
           <w:p>
             <w:pPr>
               <w:pStyle w:val="Standard"/>
               <w:rPr>
                 <w:rFonts w:ascii="Trebuchet MS" w:hAnsi="Trebuchet MS"/>
+                <w:b/>
                 <w:b/>
                 <w:u w:val="single"/>
                 <w:lang w:val="es-ES"/>
@@ -1191,9 +1252,15 @@
         </w:tc>
       </w:tr>
       <w:tr>
+        <w:trPr/>
         <w:tc>
           <w:tcPr>
             <w:tcW w:w="1552" w:type="dxa"/>
+            <w:tcBorders/>
+            <w:shd w:fill="auto" w:val="clear"/>
+            <w:tcMar>
+              <w:left w:w="108" w:type="dxa"/>
+            </w:tcMar>
           </w:tcPr>
           <w:p>
             <w:pPr>
@@ -1214,7 +1281,12 @@
         </w:tc>
         <w:tc>
           <w:tcPr>
-            <w:tcW w:w="2129" w:type="dxa"/>
+            <w:tcW w:w="2128" w:type="dxa"/>
+            <w:tcBorders/>
+            <w:shd w:fill="auto" w:val="clear"/>
+            <w:tcMar>
+              <w:left w:w="108" w:type="dxa"/>
+            </w:tcMar>
           </w:tcPr>
           <w:p>
             <w:pPr>
@@ -1235,14 +1307,19 @@
         </w:tc>
         <w:tc>
           <w:tcPr>
-            <w:tcW w:w="6281" w:type="dxa"/>
+            <w:tcW w:w="6282" w:type="dxa"/>
+            <w:tcBorders/>
+            <w:shd w:fill="auto" w:val="clear"/>
+            <w:tcMar>
+              <w:left w:w="108" w:type="dxa"/>
+            </w:tcMar>
           </w:tcPr>
           <w:p>
             <w:pPr>
               <w:pStyle w:val="Standard"/>
               <w:numPr>
                 <w:ilvl w:val="0"/>
-                <w:numId w:val="6"/>
+                <w:numId w:val="4"/>
               </w:numPr>
               <w:rPr>
                 <w:rFonts w:ascii="Trebuchet MS" w:hAnsi="Trebuchet MS"/>
@@ -1260,9 +1337,15 @@
         </w:tc>
       </w:tr>
       <w:tr>
+        <w:trPr/>
         <w:tc>
           <w:tcPr>
             <w:tcW w:w="1552" w:type="dxa"/>
+            <w:tcBorders/>
+            <w:shd w:fill="auto" w:val="clear"/>
+            <w:tcMar>
+              <w:left w:w="108" w:type="dxa"/>
+            </w:tcMar>
           </w:tcPr>
           <w:p>
             <w:pPr>
@@ -1283,7 +1366,12 @@
         </w:tc>
         <w:tc>
           <w:tcPr>
-            <w:tcW w:w="2129" w:type="dxa"/>
+            <w:tcW w:w="2128" w:type="dxa"/>
+            <w:tcBorders/>
+            <w:shd w:fill="auto" w:val="clear"/>
+            <w:tcMar>
+              <w:left w:w="108" w:type="dxa"/>
+            </w:tcMar>
           </w:tcPr>
           <w:p>
             <w:pPr>
@@ -1304,14 +1392,19 @@
         </w:tc>
         <w:tc>
           <w:tcPr>
-            <w:tcW w:w="6281" w:type="dxa"/>
+            <w:tcW w:w="6282" w:type="dxa"/>
+            <w:tcBorders/>
+            <w:shd w:fill="auto" w:val="clear"/>
+            <w:tcMar>
+              <w:left w:w="108" w:type="dxa"/>
+            </w:tcMar>
           </w:tcPr>
           <w:p>
             <w:pPr>
               <w:pStyle w:val="Standard"/>
               <w:numPr>
                 <w:ilvl w:val="0"/>
-                <w:numId w:val="6"/>
+                <w:numId w:val="4"/>
               </w:numPr>
               <w:rPr>
                 <w:rFonts w:ascii="Trebuchet MS" w:hAnsi="Trebuchet MS"/>
@@ -1323,17 +1416,149 @@
                 <w:rFonts w:ascii="Trebuchet MS" w:hAnsi="Trebuchet MS"/>
                 <w:lang w:val="es-ES"/>
               </w:rPr>
-              <w:t xml:space="preserve">Completamos las tareas planificadas para la entrega del 23/08 a excepción </w:t>
+              <w:t>Completamos las tareas planificadas para la entrega del 23/08 a excepción del desarrollo del bosq</w:t>
+            </w:r>
+            <w:bookmarkStart w:id="0" w:name="__DdeLink__79_1308327203"/>
+            <w:r>
+              <w:rPr>
+                <w:rFonts w:ascii="Trebuchet MS" w:hAnsi="Trebuchet MS"/>
+                <w:lang w:val="es-ES"/>
+              </w:rPr>
+              <w:t>u</w:t>
+            </w:r>
+            <w:bookmarkStart w:id="1" w:name="_GoBack"/>
+            <w:bookmarkEnd w:id="0"/>
+            <w:bookmarkEnd w:id="1"/>
+            <w:r>
+              <w:rPr>
+                <w:rFonts w:ascii="Trebuchet MS" w:hAnsi="Trebuchet MS"/>
+                <w:lang w:val="es-ES"/>
+              </w:rPr>
+              <w:t>ejo</w:t>
+            </w:r>
+          </w:p>
+        </w:tc>
+      </w:tr>
+      <w:tr>
+        <w:trPr/>
+        <w:tc>
+          <w:tcPr>
+            <w:tcW w:w="1552" w:type="dxa"/>
+            <w:tcBorders>
+              <w:top w:val="nil"/>
+            </w:tcBorders>
+            <w:shd w:fill="auto" w:val="clear"/>
+            <w:tcMar>
+              <w:left w:w="108" w:type="dxa"/>
+            </w:tcMar>
+          </w:tcPr>
+          <w:p>
+            <w:pPr>
+              <w:pStyle w:val="Standard"/>
+              <w:rPr/>
+            </w:pPr>
+            <w:r>
+              <w:rPr>
+                <w:rFonts w:ascii="Trebuchet MS" w:hAnsi="Trebuchet MS"/>
+                <w:lang w:val="es-ES"/>
+              </w:rPr>
+              <w:t>29</w:t>
             </w:r>
             <w:r>
               <w:rPr>
                 <w:rFonts w:ascii="Trebuchet MS" w:hAnsi="Trebuchet MS"/>
                 <w:lang w:val="es-ES"/>
               </w:rPr>
-              <w:t>del desarrollo del bosquejo</w:t>
+              <w:t>/08/17</w:t>
             </w:r>
-            <w:bookmarkStart w:id="0" w:name="_GoBack"/>
-            <w:bookmarkEnd w:id="0"/>
+          </w:p>
+        </w:tc>
+        <w:tc>
+          <w:tcPr>
+            <w:tcW w:w="2128" w:type="dxa"/>
+            <w:tcBorders>
+              <w:top w:val="nil"/>
+            </w:tcBorders>
+            <w:shd w:fill="auto" w:val="clear"/>
+            <w:tcMar>
+              <w:left w:w="108" w:type="dxa"/>
+            </w:tcMar>
+          </w:tcPr>
+          <w:p>
+            <w:pPr>
+              <w:pStyle w:val="Standard"/>
+              <w:rPr/>
+            </w:pPr>
+            <w:r>
+              <w:rPr>
+                <w:rFonts w:ascii="Trebuchet MS" w:hAnsi="Trebuchet MS"/>
+                <w:lang w:val="es-ES"/>
+              </w:rPr>
+              <w:t>Equipo completo</w:t>
+            </w:r>
+          </w:p>
+        </w:tc>
+        <w:tc>
+          <w:tcPr>
+            <w:tcW w:w="6282" w:type="dxa"/>
+            <w:tcBorders>
+              <w:top w:val="nil"/>
+            </w:tcBorders>
+            <w:shd w:fill="auto" w:val="clear"/>
+            <w:tcMar>
+              <w:left w:w="108" w:type="dxa"/>
+            </w:tcMar>
+          </w:tcPr>
+          <w:p>
+            <w:pPr>
+              <w:pStyle w:val="Standard"/>
+              <w:numPr>
+                <w:ilvl w:val="0"/>
+                <w:numId w:val="4"/>
+              </w:numPr>
+              <w:rPr/>
+            </w:pPr>
+            <w:r>
+              <w:rPr>
+                <w:rFonts w:ascii="Trebuchet MS" w:hAnsi="Trebuchet MS"/>
+                <w:lang w:val="es-ES"/>
+              </w:rPr>
+              <w:t>Realizamos la definicion de los componentes que creemos necesarios para el front-end</w:t>
+            </w:r>
+          </w:p>
+          <w:p>
+            <w:pPr>
+              <w:pStyle w:val="Standard"/>
+              <w:numPr>
+                <w:ilvl w:val="0"/>
+                <w:numId w:val="4"/>
+              </w:numPr>
+              <w:rPr/>
+            </w:pPr>
+            <w:r>
+              <w:rPr>
+                <w:rFonts w:ascii="Trebuchet MS" w:hAnsi="Trebuchet MS"/>
+                <w:lang w:val="es-ES"/>
+              </w:rPr>
+              <w:t>Creamos la estructura de carpetas de los componentes principales con Angular cli</w:t>
+            </w:r>
+          </w:p>
+          <w:p>
+            <w:pPr>
+              <w:pStyle w:val="Standard"/>
+              <w:numPr>
+                <w:ilvl w:val="0"/>
+                <w:numId w:val="4"/>
+              </w:numPr>
+              <w:rPr/>
+            </w:pPr>
+            <w:r>
+              <w:rPr>
+                <w:rFonts w:ascii="Trebuchet MS" w:hAnsi="Trebuchet MS"/>
+                <w:lang w:val="es-ES"/>
+              </w:rPr>
+              <w:t>Desarrollamos el primer componente basico en equipo</w:t>
+            </w:r>
           </w:p>
         </w:tc>
       </w:tr>
@@ -1348,96 +1573,70 @@
           <w:lang w:val="es-ES"/>
         </w:rPr>
       </w:pPr>
-    </w:p>
-    <w:p>
-      <w:pPr>
-        <w:pStyle w:val="Standard"/>
-        <w:rPr>
-          <w:sz w:val="32"/>
-          <w:szCs w:val="32"/>
-          <w:lang w:val="es-ES"/>
-        </w:rPr>
-      </w:pPr>
+      <w:r>
+        <w:rPr>
+          <w:rFonts w:ascii="Trebuchet MS" w:hAnsi="Trebuchet MS"/>
+          <w:sz w:val="36"/>
+          <w:szCs w:val="36"/>
+          <w:lang w:val="es-ES"/>
+        </w:rPr>
+      </w:r>
+    </w:p>
+    <w:p>
+      <w:pPr>
+        <w:pStyle w:val="Standard"/>
+        <w:rPr/>
+      </w:pPr>
+      <w:r>
+        <w:rPr/>
+      </w:r>
     </w:p>
     <w:sectPr>
-      <w:footerReference w:type="default" r:id="rId7"/>
+      <w:footerReference w:type="default" r:id="rId2"/>
+      <w:type w:val="nextPage"/>
       <w:pgSz w:w="12240" w:h="15840"/>
-      <w:pgMar w:top="1134" w:right="1134" w:bottom="1134" w:left="1134" w:header="720" w:footer="720" w:gutter="0"/>
-      <w:cols w:space="720"/>
+      <w:pgMar w:left="1134" w:right="1134" w:header="0" w:top="1134" w:footer="720" w:bottom="1134" w:gutter="0"/>
+      <w:pgNumType w:fmt="decimal"/>
+      <w:formProt w:val="false"/>
+      <w:textDirection w:val="lrTb"/>
+      <w:docGrid w:type="default" w:linePitch="240" w:charSpace="4294961151"/>
     </w:sectPr>
   </w:body>
 </w:document>
 </file>
 
-<file path=word/endnotes.xml><?xml version="1.0" encoding="utf-8"?>
-<w:endnotes xmlns:wpc="http://schemas.microsoft.com/office/word/2010/wordprocessingCanvas" xmlns:cx="http://schemas.microsoft.com/office/drawing/2014/chartex" xmlns:cx1="http://schemas.microsoft.com/office/drawing/2015/9/8/chartex" xmlns:cx2="http://schemas.microsoft.com/office/drawing/2015/10/21/chartex" xmlns:cx3="http://schemas.microsoft.com/office/drawing/2016/5/9/chartex" xmlns:cx4="http://schemas.microsoft.com/office/drawing/2016/5/10/chartex" xmlns:cx5="http://schemas.microsoft.com/office/drawing/2016/5/11/chartex" xmlns:mc="http://schemas.openxmlformats.org/markup-compatibility/2006" xmlns:o="urn:schemas-microsoft-com:office:office" xmlns:r="http://schemas.openxmlformats.org/officeDocument/2006/relationships" xmlns:m="http://schemas.openxmlformats.org/officeDocument/2006/math" xmlns:v="urn:schemas-microsoft-com:vml" xmlns:wp14="http://schemas.microsoft.com/office/word/2010/wordprocessingDrawing" xmlns:wp="http://schemas.openxmlformats.org/drawingml/2006/wordprocessingDrawing" xmlns:w10="urn:schemas-microsoft-com:office:word" xmlns:w="http://schemas.openxmlformats.org/wordprocessingml/2006/main" xmlns:w14="http://schemas.microsoft.com/office/word/2010/wordml" xmlns:w15="http://schemas.microsoft.com/office/word/2012/wordml" xmlns:w16se="http://schemas.microsoft.com/office/word/2015/wordml/symex" xmlns:wpg="http://schemas.microsoft.com/office/word/2010/wordprocessingGroup" xmlns:wpi="http://schemas.microsoft.com/office/word/2010/wordprocessingInk" xmlns:wne="http://schemas.microsoft.com/office/word/2006/wordml" xmlns:wps="http://schemas.microsoft.com/office/word/2010/wordprocessingShape" mc:Ignorable="w14 w15 w16se wp14">
-  <w:endnote w:type="separator" w:id="-1">
-    <w:p>
-      <w:r>
-        <w:separator/>
-      </w:r>
-    </w:p>
-  </w:endnote>
-  <w:endnote w:type="continuationSeparator" w:id="0">
-    <w:p>
-      <w:r>
-        <w:continuationSeparator/>
-      </w:r>
-    </w:p>
-  </w:endnote>
-</w:endnotes>
-</file>
-
 <file path=word/footer1.xml><?xml version="1.0" encoding="utf-8"?>
-<w:ftr xmlns:wpc="http://schemas.microsoft.com/office/word/2010/wordprocessingCanvas" xmlns:cx="http://schemas.microsoft.com/office/drawing/2014/chartex" xmlns:cx1="http://schemas.microsoft.com/office/drawing/2015/9/8/chartex" xmlns:cx2="http://schemas.microsoft.com/office/drawing/2015/10/21/chartex" xmlns:cx3="http://schemas.microsoft.com/office/drawing/2016/5/9/chartex" xmlns:cx4="http://schemas.microsoft.com/office/drawing/2016/5/10/chartex" xmlns:cx5="http://schemas.microsoft.com/office/drawing/2016/5/11/chartex" xmlns:mc="http://schemas.openxmlformats.org/markup-compatibility/2006" xmlns:o="urn:schemas-microsoft-com:office:office" xmlns:r="http://schemas.openxmlformats.org/officeDocument/2006/relationships" xmlns:m="http://schemas.openxmlformats.org/officeDocument/2006/math" xmlns:v="urn:schemas-microsoft-com:vml" xmlns:wp14="http://schemas.microsoft.com/office/word/2010/wordprocessingDrawing" xmlns:wp="http://schemas.openxmlformats.org/drawingml/2006/wordprocessingDrawing" xmlns:w10="urn:schemas-microsoft-com:office:word" xmlns:w="http://schemas.openxmlformats.org/wordprocessingml/2006/main" xmlns:w14="http://schemas.microsoft.com/office/word/2010/wordml" xmlns:w15="http://schemas.microsoft.com/office/word/2012/wordml" xmlns:w16se="http://schemas.microsoft.com/office/word/2015/wordml/symex" xmlns:wpg="http://schemas.microsoft.com/office/word/2010/wordprocessingGroup" xmlns:wpi="http://schemas.microsoft.com/office/word/2010/wordprocessingInk" xmlns:wne="http://schemas.microsoft.com/office/word/2006/wordml" xmlns:wps="http://schemas.microsoft.com/office/word/2010/wordprocessingShape" mc:Ignorable="w14 w15 w16se wp14">
+<w:ftr xmlns:o="urn:schemas-microsoft-com:office:office" xmlns:r="http://schemas.openxmlformats.org/officeDocument/2006/relationships" xmlns:v="urn:schemas-microsoft-com:vml" xmlns:w="http://schemas.openxmlformats.org/wordprocessingml/2006/main" xmlns:w10="urn:schemas-microsoft-com:office:word" xmlns:wp="http://schemas.openxmlformats.org/drawingml/2006/wordprocessingDrawing" xmlns:wps="http://schemas.microsoft.com/office/word/2010/wordprocessingShape" xmlns:wpg="http://schemas.microsoft.com/office/word/2010/wordprocessingGroup" xmlns:mc="http://schemas.openxmlformats.org/markup-compatibility/2006" xmlns:wp14="http://schemas.microsoft.com/office/word/2010/wordprocessingDrawing" xmlns:w14="http://schemas.microsoft.com/office/word/2010/wordml" mc:Ignorable="w14 wp14">
   <w:p>
     <w:pPr>
-      <w:pStyle w:val="Piedepgina"/>
+      <w:pStyle w:val="Footer"/>
+      <w:rPr/>
     </w:pPr>
+    <w:r>
+      <w:rPr/>
+    </w:r>
   </w:p>
 </w:ftr>
 </file>
 
-<file path=word/footnotes.xml><?xml version="1.0" encoding="utf-8"?>
-<w:footnotes xmlns:wpc="http://schemas.microsoft.com/office/word/2010/wordprocessingCanvas" xmlns:cx="http://schemas.microsoft.com/office/drawing/2014/chartex" xmlns:cx1="http://schemas.microsoft.com/office/drawing/2015/9/8/chartex" xmlns:cx2="http://schemas.microsoft.com/office/drawing/2015/10/21/chartex" xmlns:cx3="http://schemas.microsoft.com/office/drawing/2016/5/9/chartex" xmlns:cx4="http://schemas.microsoft.com/office/drawing/2016/5/10/chartex" xmlns:cx5="http://schemas.microsoft.com/office/drawing/2016/5/11/chartex" xmlns:mc="http://schemas.openxmlformats.org/markup-compatibility/2006" xmlns:o="urn:schemas-microsoft-com:office:office" xmlns:r="http://schemas.openxmlformats.org/officeDocument/2006/relationships" xmlns:m="http://schemas.openxmlformats.org/officeDocument/2006/math" xmlns:v="urn:schemas-microsoft-com:vml" xmlns:wp14="http://schemas.microsoft.com/office/word/2010/wordprocessingDrawing" xmlns:wp="http://schemas.openxmlformats.org/drawingml/2006/wordprocessingDrawing" xmlns:w10="urn:schemas-microsoft-com:office:word" xmlns:w="http://schemas.openxmlformats.org/wordprocessingml/2006/main" xmlns:w14="http://schemas.microsoft.com/office/word/2010/wordml" xmlns:w15="http://schemas.microsoft.com/office/word/2012/wordml" xmlns:w16se="http://schemas.microsoft.com/office/word/2015/wordml/symex" xmlns:wpg="http://schemas.microsoft.com/office/word/2010/wordprocessingGroup" xmlns:wpi="http://schemas.microsoft.com/office/word/2010/wordprocessingInk" xmlns:wne="http://schemas.microsoft.com/office/word/2006/wordml" xmlns:wps="http://schemas.microsoft.com/office/word/2010/wordprocessingShape" mc:Ignorable="w14 w15 w16se wp14">
-  <w:footnote w:type="separator" w:id="-1">
-    <w:p>
-      <w:r>
-        <w:rPr>
-          <w:color w:val="000000"/>
-        </w:rPr>
-        <w:separator/>
-      </w:r>
-    </w:p>
-  </w:footnote>
-  <w:footnote w:type="continuationSeparator" w:id="0">
-    <w:p>
-      <w:r>
-        <w:continuationSeparator/>
-      </w:r>
-    </w:p>
-  </w:footnote>
-</w:footnotes>
-</file>
-
 <file path=word/numbering.xml><?xml version="1.0" encoding="utf-8"?>
-<w:numbering xmlns:wpc="http://schemas.microsoft.com/office/word/2010/wordprocessingCanvas" xmlns:cx="http://schemas.microsoft.com/office/drawing/2014/chartex" xmlns:cx1="http://schemas.microsoft.com/office/drawing/2015/9/8/chartex" xmlns:cx2="http://schemas.microsoft.com/office/drawing/2015/10/21/chartex" xmlns:cx3="http://schemas.microsoft.com/office/drawing/2016/5/9/chartex" xmlns:cx4="http://schemas.microsoft.com/office/drawing/2016/5/10/chartex" xmlns:cx5="http://schemas.microsoft.com/office/drawing/2016/5/11/chartex" xmlns:mc="http://schemas.openxmlformats.org/markup-compatibility/2006" xmlns:o="urn:schemas-microsoft-com:office:office" xmlns:r="http://schemas.openxmlformats.org/officeDocument/2006/relationships" xmlns:m="http://schemas.openxmlformats.org/officeDocument/2006/math" xmlns:v="urn:schemas-microsoft-com:vml" xmlns:wp14="http://schemas.microsoft.com/office/word/2010/wordprocessingDrawing" xmlns:wp="http://schemas.openxmlformats.org/drawingml/2006/wordprocessingDrawing" xmlns:w10="urn:schemas-microsoft-com:office:word" xmlns:w="http://schemas.openxmlformats.org/wordprocessingml/2006/main" xmlns:w14="http://schemas.microsoft.com/office/word/2010/wordml" xmlns:w15="http://schemas.microsoft.com/office/word/2012/wordml" xmlns:w16se="http://schemas.microsoft.com/office/word/2015/wordml/symex" xmlns:wpg="http://schemas.microsoft.com/office/word/2010/wordprocessingGroup" xmlns:wpi="http://schemas.microsoft.com/office/word/2010/wordprocessingInk" xmlns:wne="http://schemas.microsoft.com/office/word/2006/wordml" xmlns:wps="http://schemas.microsoft.com/office/word/2010/wordprocessingShape" mc:Ignorable="w14 w15 w16se wp14">
-  <w:abstractNum w:abstractNumId="0" w15:restartNumberingAfterBreak="0">
-    <w:nsid w:val="04795091"/>
-    <w:multiLevelType w:val="multilevel"/>
-    <w:tmpl w:val="333CD4C0"/>
+<w:numbering xmlns:w="http://schemas.openxmlformats.org/wordprocessingml/2006/main" xmlns:o="urn:schemas-microsoft-com:office:office" xmlns:r="http://schemas.openxmlformats.org/officeDocument/2006/relationships" xmlns:v="urn:schemas-microsoft-com:vml">
+  <w:abstractNum w:abstractNumId="1">
     <w:lvl w:ilvl="0">
       <w:numFmt w:val="bullet"/>
-      <w:lvlText w:val="•"/>
+      <w:lvlText w:val=""/>
       <w:lvlJc w:val="left"/>
       <w:pPr>
         <w:ind w:left="720" w:hanging="360"/>
       </w:pPr>
       <w:rPr>
-        <w:rFonts w:ascii="OpenSymbol" w:eastAsia="OpenSymbol" w:hAnsi="OpenSymbol" w:cs="OpenSymbol"/>
+        <w:rFonts w:ascii="Symbol" w:hAnsi="Symbol" w:cs="Symbol" w:hint="default"/>
+        <w:sz w:val="32"/>
+        <w:rFonts w:cs="OpenSymbol"/>
       </w:rPr>
     </w:lvl>
     <w:lvl w:ilvl="1">
+      <w:start w:val="1"/>
       <w:numFmt w:val="bullet"/>
       <w:lvlText w:val="◦"/>
       <w:lvlJc w:val="left"/>
@@ -1445,10 +1644,12 @@
         <w:ind w:left="1080" w:hanging="360"/>
       </w:pPr>
       <w:rPr>
-        <w:rFonts w:ascii="OpenSymbol" w:eastAsia="OpenSymbol" w:hAnsi="OpenSymbol" w:cs="OpenSymbol"/>
+        <w:rFonts w:ascii="OpenSymbol" w:hAnsi="OpenSymbol" w:cs="OpenSymbol" w:hint="default"/>
+        <w:rFonts w:cs="OpenSymbol"/>
       </w:rPr>
     </w:lvl>
     <w:lvl w:ilvl="2">
+      <w:start w:val="1"/>
       <w:numFmt w:val="bullet"/>
       <w:lvlText w:val="▪"/>
       <w:lvlJc w:val="left"/>
@@ -1456,21 +1657,25 @@
         <w:ind w:left="1440" w:hanging="360"/>
       </w:pPr>
       <w:rPr>
-        <w:rFonts w:ascii="OpenSymbol" w:eastAsia="OpenSymbol" w:hAnsi="OpenSymbol" w:cs="OpenSymbol"/>
+        <w:rFonts w:ascii="OpenSymbol" w:hAnsi="OpenSymbol" w:cs="OpenSymbol" w:hint="default"/>
+        <w:rFonts w:cs="OpenSymbol"/>
       </w:rPr>
     </w:lvl>
     <w:lvl w:ilvl="3">
+      <w:start w:val="1"/>
       <w:numFmt w:val="bullet"/>
-      <w:lvlText w:val="•"/>
+      <w:lvlText w:val=""/>
       <w:lvlJc w:val="left"/>
       <w:pPr>
         <w:ind w:left="1800" w:hanging="360"/>
       </w:pPr>
       <w:rPr>
-        <w:rFonts w:ascii="OpenSymbol" w:eastAsia="OpenSymbol" w:hAnsi="OpenSymbol" w:cs="OpenSymbol"/>
+        <w:rFonts w:ascii="Symbol" w:hAnsi="Symbol" w:cs="Symbol" w:hint="default"/>
+        <w:rFonts w:cs="OpenSymbol"/>
       </w:rPr>
     </w:lvl>
     <w:lvl w:ilvl="4">
+      <w:start w:val="1"/>
       <w:numFmt w:val="bullet"/>
       <w:lvlText w:val="◦"/>
       <w:lvlJc w:val="left"/>
@@ -1478,10 +1683,12 @@
         <w:ind w:left="2160" w:hanging="360"/>
       </w:pPr>
       <w:rPr>
-        <w:rFonts w:ascii="OpenSymbol" w:eastAsia="OpenSymbol" w:hAnsi="OpenSymbol" w:cs="OpenSymbol"/>
+        <w:rFonts w:ascii="OpenSymbol" w:hAnsi="OpenSymbol" w:cs="OpenSymbol" w:hint="default"/>
+        <w:rFonts w:cs="OpenSymbol"/>
       </w:rPr>
     </w:lvl>
     <w:lvl w:ilvl="5">
+      <w:start w:val="1"/>
       <w:numFmt w:val="bullet"/>
       <w:lvlText w:val="▪"/>
       <w:lvlJc w:val="left"/>
@@ -1489,21 +1696,25 @@
         <w:ind w:left="2520" w:hanging="360"/>
       </w:pPr>
       <w:rPr>
-        <w:rFonts w:ascii="OpenSymbol" w:eastAsia="OpenSymbol" w:hAnsi="OpenSymbol" w:cs="OpenSymbol"/>
+        <w:rFonts w:ascii="OpenSymbol" w:hAnsi="OpenSymbol" w:cs="OpenSymbol" w:hint="default"/>
+        <w:rFonts w:cs="OpenSymbol"/>
       </w:rPr>
     </w:lvl>
     <w:lvl w:ilvl="6">
+      <w:start w:val="1"/>
       <w:numFmt w:val="bullet"/>
-      <w:lvlText w:val="•"/>
+      <w:lvlText w:val=""/>
       <w:lvlJc w:val="left"/>
       <w:pPr>
         <w:ind w:left="2880" w:hanging="360"/>
       </w:pPr>
       <w:rPr>
-        <w:rFonts w:ascii="OpenSymbol" w:eastAsia="OpenSymbol" w:hAnsi="OpenSymbol" w:cs="OpenSymbol"/>
+        <w:rFonts w:ascii="Symbol" w:hAnsi="Symbol" w:cs="Symbol" w:hint="default"/>
+        <w:rFonts w:cs="OpenSymbol"/>
       </w:rPr>
     </w:lvl>
     <w:lvl w:ilvl="7">
+      <w:start w:val="1"/>
       <w:numFmt w:val="bullet"/>
       <w:lvlText w:val="◦"/>
       <w:lvlJc w:val="left"/>
@@ -1511,10 +1722,12 @@
         <w:ind w:left="3240" w:hanging="360"/>
       </w:pPr>
       <w:rPr>
-        <w:rFonts w:ascii="OpenSymbol" w:eastAsia="OpenSymbol" w:hAnsi="OpenSymbol" w:cs="OpenSymbol"/>
+        <w:rFonts w:ascii="OpenSymbol" w:hAnsi="OpenSymbol" w:cs="OpenSymbol" w:hint="default"/>
+        <w:rFonts w:cs="OpenSymbol"/>
       </w:rPr>
     </w:lvl>
     <w:lvl w:ilvl="8">
+      <w:start w:val="1"/>
       <w:numFmt w:val="bullet"/>
       <w:lvlText w:val="▪"/>
       <w:lvlJc w:val="left"/>
@@ -1522,112 +1735,114 @@
         <w:ind w:left="3600" w:hanging="360"/>
       </w:pPr>
       <w:rPr>
-        <w:rFonts w:ascii="OpenSymbol" w:eastAsia="OpenSymbol" w:hAnsi="OpenSymbol" w:cs="OpenSymbol"/>
+        <w:rFonts w:ascii="OpenSymbol" w:hAnsi="OpenSymbol" w:cs="OpenSymbol" w:hint="default"/>
+        <w:rFonts w:cs="OpenSymbol"/>
       </w:rPr>
     </w:lvl>
   </w:abstractNum>
-  <w:abstractNum w:abstractNumId="1" w15:restartNumberingAfterBreak="0">
-    <w:nsid w:val="0B16738D"/>
-    <w:multiLevelType w:val="hybridMultilevel"/>
-    <w:tmpl w:val="68F04482"/>
-    <w:lvl w:ilvl="0" w:tplc="0C0A000F">
+  <w:abstractNum w:abstractNumId="2">
+    <w:lvl w:ilvl="0">
+      <w:start w:val="1"/>
+      <w:numFmt w:val="bullet"/>
+      <w:lvlText w:val=""/>
+      <w:lvlJc w:val="left"/>
+      <w:pPr>
+        <w:ind w:left="720" w:hanging="360"/>
+      </w:pPr>
+      <w:rPr>
+        <w:rFonts w:ascii="Symbol" w:hAnsi="Symbol" w:cs="Symbol" w:hint="default"/>
+      </w:rPr>
+    </w:lvl>
+    <w:lvl w:ilvl="1">
       <w:start w:val="1"/>
       <w:numFmt w:val="decimal"/>
-      <w:lvlText w:val="%1."/>
+      <w:lvlText w:val="%2."/>
+      <w:lvlJc w:val="left"/>
+      <w:pPr>
+        <w:ind w:left="1080" w:hanging="360"/>
+      </w:pPr>
+    </w:lvl>
+    <w:lvl w:ilvl="2">
+      <w:start w:val="1"/>
+      <w:numFmt w:val="decimal"/>
+      <w:lvlText w:val="%3."/>
       <w:lvlJc w:val="left"/>
       <w:pPr>
         <w:ind w:left="1440" w:hanging="360"/>
       </w:pPr>
     </w:lvl>
-    <w:lvl w:ilvl="1" w:tplc="0C0A0019" w:tentative="1">
-      <w:start w:val="1"/>
-      <w:numFmt w:val="lowerLetter"/>
-      <w:lvlText w:val="%2."/>
-      <w:lvlJc w:val="left"/>
-      <w:pPr>
-        <w:ind w:left="2160" w:hanging="360"/>
-      </w:pPr>
-    </w:lvl>
-    <w:lvl w:ilvl="2" w:tplc="0C0A001B" w:tentative="1">
-      <w:start w:val="1"/>
-      <w:numFmt w:val="lowerRoman"/>
-      <w:lvlText w:val="%3."/>
-      <w:lvlJc w:val="right"/>
-      <w:pPr>
-        <w:ind w:left="2880" w:hanging="180"/>
-      </w:pPr>
-    </w:lvl>
-    <w:lvl w:ilvl="3" w:tplc="0C0A000F" w:tentative="1">
+    <w:lvl w:ilvl="3">
       <w:start w:val="1"/>
       <w:numFmt w:val="decimal"/>
       <w:lvlText w:val="%4."/>
       <w:lvlJc w:val="left"/>
       <w:pPr>
-        <w:ind w:left="3600" w:hanging="360"/>
-      </w:pPr>
-    </w:lvl>
-    <w:lvl w:ilvl="4" w:tplc="0C0A0019" w:tentative="1">
-      <w:start w:val="1"/>
-      <w:numFmt w:val="lowerLetter"/>
+        <w:ind w:left="1800" w:hanging="360"/>
+      </w:pPr>
+    </w:lvl>
+    <w:lvl w:ilvl="4">
+      <w:start w:val="1"/>
+      <w:numFmt w:val="decimal"/>
       <w:lvlText w:val="%5."/>
       <w:lvlJc w:val="left"/>
       <w:pPr>
-        <w:ind w:left="4320" w:hanging="360"/>
-      </w:pPr>
-    </w:lvl>
-    <w:lvl w:ilvl="5" w:tplc="0C0A001B" w:tentative="1">
-      <w:start w:val="1"/>
-      <w:numFmt w:val="lowerRoman"/>
+        <w:ind w:left="2160" w:hanging="360"/>
+      </w:pPr>
+    </w:lvl>
+    <w:lvl w:ilvl="5">
+      <w:start w:val="1"/>
+      <w:numFmt w:val="decimal"/>
       <w:lvlText w:val="%6."/>
-      <w:lvlJc w:val="right"/>
-      <w:pPr>
-        <w:ind w:left="5040" w:hanging="180"/>
-      </w:pPr>
-    </w:lvl>
-    <w:lvl w:ilvl="6" w:tplc="0C0A000F" w:tentative="1">
+      <w:lvlJc w:val="left"/>
+      <w:pPr>
+        <w:ind w:left="2520" w:hanging="360"/>
+      </w:pPr>
+    </w:lvl>
+    <w:lvl w:ilvl="6">
       <w:start w:val="1"/>
       <w:numFmt w:val="decimal"/>
       <w:lvlText w:val="%7."/>
       <w:lvlJc w:val="left"/>
       <w:pPr>
-        <w:ind w:left="5760" w:hanging="360"/>
-      </w:pPr>
-    </w:lvl>
-    <w:lvl w:ilvl="7" w:tplc="0C0A0019" w:tentative="1">
-      <w:start w:val="1"/>
-      <w:numFmt w:val="lowerLetter"/>
+        <w:ind w:left="2880" w:hanging="360"/>
+      </w:pPr>
+    </w:lvl>
+    <w:lvl w:ilvl="7">
+      <w:start w:val="1"/>
+      <w:numFmt w:val="decimal"/>
       <w:lvlText w:val="%8."/>
       <w:lvlJc w:val="left"/>
       <w:pPr>
-        <w:ind w:left="6480" w:hanging="360"/>
-      </w:pPr>
-    </w:lvl>
-    <w:lvl w:ilvl="8" w:tplc="0C0A001B" w:tentative="1">
-      <w:start w:val="1"/>
-      <w:numFmt w:val="lowerRoman"/>
+        <w:ind w:left="3240" w:hanging="360"/>
+      </w:pPr>
+    </w:lvl>
+    <w:lvl w:ilvl="8">
+      <w:start w:val="1"/>
+      <w:numFmt w:val="decimal"/>
       <w:lvlText w:val="%9."/>
-      <w:lvlJc w:val="right"/>
-      <w:pPr>
-        <w:ind w:left="7200" w:hanging="180"/>
+      <w:lvlJc w:val="left"/>
+      <w:pPr>
+        <w:ind w:left="3600" w:hanging="360"/>
       </w:pPr>
     </w:lvl>
   </w:abstractNum>
-  <w:abstractNum w:abstractNumId="2" w15:restartNumberingAfterBreak="0">
-    <w:nsid w:val="403E41E7"/>
-    <w:multiLevelType w:val="multilevel"/>
-    <w:tmpl w:val="E5BACE70"/>
+  <w:abstractNum w:abstractNumId="3">
     <w:lvl w:ilvl="0">
+      <w:start w:val="1"/>
       <w:numFmt w:val="bullet"/>
-      <w:lvlText w:val="•"/>
+      <w:lvlText w:val=""/>
       <w:lvlJc w:val="left"/>
       <w:pPr>
         <w:ind w:left="720" w:hanging="360"/>
       </w:pPr>
       <w:rPr>
-        <w:rFonts w:ascii="OpenSymbol" w:eastAsia="OpenSymbol" w:hAnsi="OpenSymbol" w:cs="OpenSymbol"/>
+        <w:rFonts w:ascii="Symbol" w:hAnsi="Symbol" w:cs="Symbol" w:hint="default"/>
+        <w:sz w:val="28"/>
+        <w:rFonts w:cs="OpenSymbol"/>
       </w:rPr>
     </w:lvl>
     <w:lvl w:ilvl="1">
+      <w:start w:val="1"/>
       <w:numFmt w:val="bullet"/>
       <w:lvlText w:val="◦"/>
       <w:lvlJc w:val="left"/>
@@ -1635,10 +1850,13 @@
         <w:ind w:left="1080" w:hanging="360"/>
       </w:pPr>
       <w:rPr>
-        <w:rFonts w:ascii="OpenSymbol" w:eastAsia="OpenSymbol" w:hAnsi="OpenSymbol" w:cs="OpenSymbol"/>
+        <w:rFonts w:ascii="OpenSymbol" w:hAnsi="OpenSymbol" w:cs="OpenSymbol" w:hint="default"/>
+        <w:sz w:val="28"/>
+        <w:rFonts w:cs="OpenSymbol"/>
       </w:rPr>
     </w:lvl>
     <w:lvl w:ilvl="2">
+      <w:start w:val="1"/>
       <w:numFmt w:val="bullet"/>
       <w:lvlText w:val="▪"/>
       <w:lvlJc w:val="left"/>
@@ -1646,21 +1864,25 @@
         <w:ind w:left="1440" w:hanging="360"/>
       </w:pPr>
       <w:rPr>
-        <w:rFonts w:ascii="OpenSymbol" w:eastAsia="OpenSymbol" w:hAnsi="OpenSymbol" w:cs="OpenSymbol"/>
+        <w:rFonts w:ascii="OpenSymbol" w:hAnsi="OpenSymbol" w:cs="OpenSymbol" w:hint="default"/>
+        <w:rFonts w:cs="OpenSymbol"/>
       </w:rPr>
     </w:lvl>
     <w:lvl w:ilvl="3">
+      <w:start w:val="1"/>
       <w:numFmt w:val="bullet"/>
-      <w:lvlText w:val="•"/>
+      <w:lvlText w:val=""/>
       <w:lvlJc w:val="left"/>
       <w:pPr>
         <w:ind w:left="1800" w:hanging="360"/>
       </w:pPr>
       <w:rPr>
-        <w:rFonts w:ascii="OpenSymbol" w:eastAsia="OpenSymbol" w:hAnsi="OpenSymbol" w:cs="OpenSymbol"/>
+        <w:rFonts w:ascii="Symbol" w:hAnsi="Symbol" w:cs="Symbol" w:hint="default"/>
+        <w:rFonts w:cs="OpenSymbol"/>
       </w:rPr>
     </w:lvl>
     <w:lvl w:ilvl="4">
+      <w:start w:val="1"/>
       <w:numFmt w:val="bullet"/>
       <w:lvlText w:val="◦"/>
       <w:lvlJc w:val="left"/>
@@ -1668,10 +1890,12 @@
         <w:ind w:left="2160" w:hanging="360"/>
       </w:pPr>
       <w:rPr>
-        <w:rFonts w:ascii="OpenSymbol" w:eastAsia="OpenSymbol" w:hAnsi="OpenSymbol" w:cs="OpenSymbol"/>
+        <w:rFonts w:ascii="OpenSymbol" w:hAnsi="OpenSymbol" w:cs="OpenSymbol" w:hint="default"/>
+        <w:rFonts w:cs="OpenSymbol"/>
       </w:rPr>
     </w:lvl>
     <w:lvl w:ilvl="5">
+      <w:start w:val="1"/>
       <w:numFmt w:val="bullet"/>
       <w:lvlText w:val="▪"/>
       <w:lvlJc w:val="left"/>
@@ -1679,21 +1903,25 @@
         <w:ind w:left="2520" w:hanging="360"/>
       </w:pPr>
       <w:rPr>
-        <w:rFonts w:ascii="OpenSymbol" w:eastAsia="OpenSymbol" w:hAnsi="OpenSymbol" w:cs="OpenSymbol"/>
+        <w:rFonts w:ascii="OpenSymbol" w:hAnsi="OpenSymbol" w:cs="OpenSymbol" w:hint="default"/>
+        <w:rFonts w:cs="OpenSymbol"/>
       </w:rPr>
     </w:lvl>
     <w:lvl w:ilvl="6">
+      <w:start w:val="1"/>
       <w:numFmt w:val="bullet"/>
-      <w:lvlText w:val="•"/>
+      <w:lvlText w:val=""/>
       <w:lvlJc w:val="left"/>
       <w:pPr>
         <w:ind w:left="2880" w:hanging="360"/>
       </w:pPr>
       <w:rPr>
-        <w:rFonts w:ascii="OpenSymbol" w:eastAsia="OpenSymbol" w:hAnsi="OpenSymbol" w:cs="OpenSymbol"/>
+        <w:rFonts w:ascii="Symbol" w:hAnsi="Symbol" w:cs="Symbol" w:hint="default"/>
+        <w:rFonts w:cs="OpenSymbol"/>
       </w:rPr>
     </w:lvl>
     <w:lvl w:ilvl="7">
+      <w:start w:val="1"/>
       <w:numFmt w:val="bullet"/>
       <w:lvlText w:val="◦"/>
       <w:lvlJc w:val="left"/>
@@ -1701,10 +1929,12 @@
         <w:ind w:left="3240" w:hanging="360"/>
       </w:pPr>
       <w:rPr>
-        <w:rFonts w:ascii="OpenSymbol" w:eastAsia="OpenSymbol" w:hAnsi="OpenSymbol" w:cs="OpenSymbol"/>
+        <w:rFonts w:ascii="OpenSymbol" w:hAnsi="OpenSymbol" w:cs="OpenSymbol" w:hint="default"/>
+        <w:rFonts w:cs="OpenSymbol"/>
       </w:rPr>
     </w:lvl>
     <w:lvl w:ilvl="8">
+      <w:start w:val="1"/>
       <w:numFmt w:val="bullet"/>
       <w:lvlText w:val="▪"/>
       <w:lvlJc w:val="left"/>
@@ -1712,376 +1942,288 @@
         <w:ind w:left="3600" w:hanging="360"/>
       </w:pPr>
       <w:rPr>
-        <w:rFonts w:ascii="OpenSymbol" w:eastAsia="OpenSymbol" w:hAnsi="OpenSymbol" w:cs="OpenSymbol"/>
+        <w:rFonts w:ascii="OpenSymbol" w:hAnsi="OpenSymbol" w:cs="OpenSymbol" w:hint="default"/>
+        <w:rFonts w:cs="OpenSymbol"/>
       </w:rPr>
     </w:lvl>
   </w:abstractNum>
-  <w:abstractNum w:abstractNumId="3" w15:restartNumberingAfterBreak="0">
-    <w:nsid w:val="590B3DC1"/>
-    <w:multiLevelType w:val="hybridMultilevel"/>
-    <w:tmpl w:val="A9D86A14"/>
-    <w:lvl w:ilvl="0" w:tplc="2C0A0003">
+  <w:abstractNum w:abstractNumId="4">
+    <w:lvl w:ilvl="0">
       <w:start w:val="1"/>
       <w:numFmt w:val="bullet"/>
       <w:lvlText w:val="o"/>
       <w:lvlJc w:val="left"/>
       <w:pPr>
-        <w:ind w:left="1440" w:hanging="360"/>
+        <w:ind w:left="720" w:hanging="360"/>
       </w:pPr>
       <w:rPr>
         <w:rFonts w:ascii="Courier New" w:hAnsi="Courier New" w:cs="Courier New" w:hint="default"/>
+        <w:rFonts w:cs="Courier New"/>
       </w:rPr>
     </w:lvl>
-    <w:lvl w:ilvl="1" w:tplc="0C0A0003" w:tentative="1">
+    <w:lvl w:ilvl="1">
       <w:start w:val="1"/>
       <w:numFmt w:val="bullet"/>
       <w:lvlText w:val="o"/>
       <w:lvlJc w:val="left"/>
       <w:pPr>
-        <w:ind w:left="2160" w:hanging="360"/>
+        <w:ind w:left="1440" w:hanging="360"/>
       </w:pPr>
       <w:rPr>
         <w:rFonts w:ascii="Courier New" w:hAnsi="Courier New" w:cs="Courier New" w:hint="default"/>
+        <w:rFonts w:cs="Courier New"/>
       </w:rPr>
     </w:lvl>
-    <w:lvl w:ilvl="2" w:tplc="0C0A0005" w:tentative="1">
+    <w:lvl w:ilvl="2">
       <w:start w:val="1"/>
       <w:numFmt w:val="bullet"/>
       <w:lvlText w:val=""/>
       <w:lvlJc w:val="left"/>
       <w:pPr>
-        <w:ind w:left="2880" w:hanging="360"/>
+        <w:ind w:left="2160" w:hanging="360"/>
       </w:pPr>
       <w:rPr>
-        <w:rFonts w:ascii="Wingdings" w:hAnsi="Wingdings" w:hint="default"/>
+        <w:rFonts w:ascii="Wingdings" w:hAnsi="Wingdings" w:cs="Wingdings" w:hint="default"/>
       </w:rPr>
     </w:lvl>
-    <w:lvl w:ilvl="3" w:tplc="0C0A0001" w:tentative="1">
+    <w:lvl w:ilvl="3">
       <w:start w:val="1"/>
       <w:numFmt w:val="bullet"/>
       <w:lvlText w:val=""/>
       <w:lvlJc w:val="left"/>
       <w:pPr>
-        <w:ind w:left="3600" w:hanging="360"/>
+        <w:ind w:left="2880" w:hanging="360"/>
       </w:pPr>
       <w:rPr>
-        <w:rFonts w:ascii="Symbol" w:hAnsi="Symbol" w:hint="default"/>
+        <w:rFonts w:ascii="Symbol" w:hAnsi="Symbol" w:cs="Symbol" w:hint="default"/>
       </w:rPr>
     </w:lvl>
-    <w:lvl w:ilvl="4" w:tplc="0C0A0003" w:tentative="1">
+    <w:lvl w:ilvl="4">
       <w:start w:val="1"/>
       <w:numFmt w:val="bullet"/>
       <w:lvlText w:val="o"/>
       <w:lvlJc w:val="left"/>
       <w:pPr>
-        <w:ind w:left="4320" w:hanging="360"/>
+        <w:ind w:left="3600" w:hanging="360"/>
       </w:pPr>
       <w:rPr>
         <w:rFonts w:ascii="Courier New" w:hAnsi="Courier New" w:cs="Courier New" w:hint="default"/>
+        <w:rFonts w:cs="Courier New"/>
       </w:rPr>
     </w:lvl>
-    <w:lvl w:ilvl="5" w:tplc="0C0A0005" w:tentative="1">
+    <w:lvl w:ilvl="5">
       <w:start w:val="1"/>
       <w:numFmt w:val="bullet"/>
       <w:lvlText w:val=""/>
       <w:lvlJc w:val="left"/>
       <w:pPr>
-        <w:ind w:left="5040" w:hanging="360"/>
+        <w:ind w:left="4320" w:hanging="360"/>
       </w:pPr>
       <w:rPr>
-        <w:rFonts w:ascii="Wingdings" w:hAnsi="Wingdings" w:hint="default"/>
+        <w:rFonts w:ascii="Wingdings" w:hAnsi="Wingdings" w:cs="Wingdings" w:hint="default"/>
       </w:rPr>
     </w:lvl>
-    <w:lvl w:ilvl="6" w:tplc="0C0A0001" w:tentative="1">
+    <w:lvl w:ilvl="6">
       <w:start w:val="1"/>
       <w:numFmt w:val="bullet"/>
       <w:lvlText w:val=""/>
       <w:lvlJc w:val="left"/>
       <w:pPr>
-        <w:ind w:left="5760" w:hanging="360"/>
+        <w:ind w:left="5040" w:hanging="360"/>
       </w:pPr>
       <w:rPr>
-        <w:rFonts w:ascii="Symbol" w:hAnsi="Symbol" w:hint="default"/>
+        <w:rFonts w:ascii="Symbol" w:hAnsi="Symbol" w:cs="Symbol" w:hint="default"/>
       </w:rPr>
     </w:lvl>
-    <w:lvl w:ilvl="7" w:tplc="0C0A0003" w:tentative="1">
+    <w:lvl w:ilvl="7">
       <w:start w:val="1"/>
       <w:numFmt w:val="bullet"/>
       <w:lvlText w:val="o"/>
       <w:lvlJc w:val="left"/>
       <w:pPr>
-        <w:ind w:left="6480" w:hanging="360"/>
+        <w:ind w:left="5760" w:hanging="360"/>
       </w:pPr>
       <w:rPr>
         <w:rFonts w:ascii="Courier New" w:hAnsi="Courier New" w:cs="Courier New" w:hint="default"/>
+        <w:rFonts w:cs="Courier New"/>
       </w:rPr>
     </w:lvl>
-    <w:lvl w:ilvl="8" w:tplc="0C0A0005" w:tentative="1">
+    <w:lvl w:ilvl="8">
       <w:start w:val="1"/>
       <w:numFmt w:val="bullet"/>
       <w:lvlText w:val=""/>
       <w:lvlJc w:val="left"/>
       <w:pPr>
-        <w:ind w:left="7200" w:hanging="360"/>
+        <w:ind w:left="6480" w:hanging="360"/>
       </w:pPr>
       <w:rPr>
-        <w:rFonts w:ascii="Wingdings" w:hAnsi="Wingdings" w:hint="default"/>
+        <w:rFonts w:ascii="Wingdings" w:hAnsi="Wingdings" w:cs="Wingdings" w:hint="default"/>
       </w:rPr>
     </w:lvl>
   </w:abstractNum>
-  <w:abstractNum w:abstractNumId="4" w15:restartNumberingAfterBreak="0">
-    <w:nsid w:val="6A6B6835"/>
-    <w:multiLevelType w:val="hybridMultilevel"/>
-    <w:tmpl w:val="29449CAA"/>
-    <w:lvl w:ilvl="0" w:tplc="2C0A0003">
-      <w:start w:val="1"/>
-      <w:numFmt w:val="bullet"/>
-      <w:lvlText w:val="o"/>
-      <w:lvlJc w:val="left"/>
-      <w:pPr>
-        <w:ind w:left="720" w:hanging="360"/>
-      </w:pPr>
-      <w:rPr>
-        <w:rFonts w:ascii="Courier New" w:hAnsi="Courier New" w:cs="Courier New" w:hint="default"/>
-      </w:rPr>
-    </w:lvl>
-    <w:lvl w:ilvl="1" w:tplc="0C0A0003" w:tentative="1">
-      <w:start w:val="1"/>
-      <w:numFmt w:val="bullet"/>
-      <w:lvlText w:val="o"/>
-      <w:lvlJc w:val="left"/>
-      <w:pPr>
-        <w:ind w:left="1440" w:hanging="360"/>
-      </w:pPr>
-      <w:rPr>
-        <w:rFonts w:ascii="Courier New" w:hAnsi="Courier New" w:cs="Courier New" w:hint="default"/>
-      </w:rPr>
-    </w:lvl>
-    <w:lvl w:ilvl="2" w:tplc="0C0A0005" w:tentative="1">
-      <w:start w:val="1"/>
-      <w:numFmt w:val="bullet"/>
-      <w:lvlText w:val=""/>
-      <w:lvlJc w:val="left"/>
-      <w:pPr>
-        <w:ind w:left="2160" w:hanging="360"/>
-      </w:pPr>
-      <w:rPr>
-        <w:rFonts w:ascii="Wingdings" w:hAnsi="Wingdings" w:hint="default"/>
-      </w:rPr>
-    </w:lvl>
-    <w:lvl w:ilvl="3" w:tplc="0C0A0001" w:tentative="1">
-      <w:start w:val="1"/>
-      <w:numFmt w:val="bullet"/>
-      <w:lvlText w:val=""/>
-      <w:lvlJc w:val="left"/>
-      <w:pPr>
-        <w:ind w:left="2880" w:hanging="360"/>
-      </w:pPr>
-      <w:rPr>
-        <w:rFonts w:ascii="Symbol" w:hAnsi="Symbol" w:hint="default"/>
-      </w:rPr>
-    </w:lvl>
-    <w:lvl w:ilvl="4" w:tplc="0C0A0003" w:tentative="1">
-      <w:start w:val="1"/>
-      <w:numFmt w:val="bullet"/>
-      <w:lvlText w:val="o"/>
-      <w:lvlJc w:val="left"/>
-      <w:pPr>
-        <w:ind w:left="3600" w:hanging="360"/>
-      </w:pPr>
-      <w:rPr>
-        <w:rFonts w:ascii="Courier New" w:hAnsi="Courier New" w:cs="Courier New" w:hint="default"/>
-      </w:rPr>
-    </w:lvl>
-    <w:lvl w:ilvl="5" w:tplc="0C0A0005" w:tentative="1">
-      <w:start w:val="1"/>
-      <w:numFmt w:val="bullet"/>
-      <w:lvlText w:val=""/>
-      <w:lvlJc w:val="left"/>
-      <w:pPr>
-        <w:ind w:left="4320" w:hanging="360"/>
-      </w:pPr>
-      <w:rPr>
-        <w:rFonts w:ascii="Wingdings" w:hAnsi="Wingdings" w:hint="default"/>
-      </w:rPr>
-    </w:lvl>
-    <w:lvl w:ilvl="6" w:tplc="0C0A0001" w:tentative="1">
-      <w:start w:val="1"/>
-      <w:numFmt w:val="bullet"/>
-      <w:lvlText w:val=""/>
-      <w:lvlJc w:val="left"/>
-      <w:pPr>
-        <w:ind w:left="5040" w:hanging="360"/>
-      </w:pPr>
-      <w:rPr>
-        <w:rFonts w:ascii="Symbol" w:hAnsi="Symbol" w:hint="default"/>
-      </w:rPr>
-    </w:lvl>
-    <w:lvl w:ilvl="7" w:tplc="0C0A0003" w:tentative="1">
-      <w:start w:val="1"/>
-      <w:numFmt w:val="bullet"/>
-      <w:lvlText w:val="o"/>
-      <w:lvlJc w:val="left"/>
-      <w:pPr>
-        <w:ind w:left="5760" w:hanging="360"/>
-      </w:pPr>
-      <w:rPr>
-        <w:rFonts w:ascii="Courier New" w:hAnsi="Courier New" w:cs="Courier New" w:hint="default"/>
-      </w:rPr>
-    </w:lvl>
-    <w:lvl w:ilvl="8" w:tplc="0C0A0005" w:tentative="1">
-      <w:start w:val="1"/>
-      <w:numFmt w:val="bullet"/>
-      <w:lvlText w:val=""/>
-      <w:lvlJc w:val="left"/>
-      <w:pPr>
-        <w:ind w:left="6480" w:hanging="360"/>
-      </w:pPr>
-      <w:rPr>
-        <w:rFonts w:ascii="Wingdings" w:hAnsi="Wingdings" w:hint="default"/>
-      </w:rPr>
-    </w:lvl>
-  </w:abstractNum>
-  <w:abstractNum w:abstractNumId="5" w15:restartNumberingAfterBreak="0">
-    <w:nsid w:val="6BD10115"/>
-    <w:multiLevelType w:val="multilevel"/>
-    <w:tmpl w:val="60063FF2"/>
+  <w:abstractNum w:abstractNumId="5">
     <w:lvl w:ilvl="0">
-      <w:numFmt w:val="bullet"/>
-      <w:lvlText w:val="•"/>
-      <w:lvlJc w:val="left"/>
-      <w:pPr>
-        <w:ind w:left="720" w:hanging="360"/>
-      </w:pPr>
-      <w:rPr>
-        <w:rFonts w:ascii="StarSymbol" w:hAnsi="StarSymbol"/>
-      </w:rPr>
+      <w:start w:val="1"/>
+      <w:numFmt w:val="none"/>
+      <w:suff w:val="nothing"/>
+      <w:lvlText w:val=""/>
+      <w:lvlJc w:val="left"/>
+      <w:pPr>
+        <w:tabs>
+          <w:tab w:val="num" w:pos="432"/>
+        </w:tabs>
+        <w:ind w:left="432" w:hanging="432"/>
+      </w:pPr>
     </w:lvl>
     <w:lvl w:ilvl="1">
       <w:start w:val="1"/>
-      <w:numFmt w:val="decimal"/>
-      <w:lvlText w:val="%2."/>
-      <w:lvlJc w:val="left"/>
-      <w:pPr>
-        <w:ind w:left="1080" w:hanging="360"/>
+      <w:numFmt w:val="none"/>
+      <w:suff w:val="nothing"/>
+      <w:lvlText w:val=""/>
+      <w:lvlJc w:val="left"/>
+      <w:pPr>
+        <w:tabs>
+          <w:tab w:val="num" w:pos="576"/>
+        </w:tabs>
+        <w:ind w:left="576" w:hanging="576"/>
       </w:pPr>
     </w:lvl>
     <w:lvl w:ilvl="2">
       <w:start w:val="1"/>
-      <w:numFmt w:val="decimal"/>
-      <w:lvlText w:val="%3."/>
-      <w:lvlJc w:val="left"/>
-      <w:pPr>
-        <w:ind w:left="1440" w:hanging="360"/>
+      <w:numFmt w:val="none"/>
+      <w:suff w:val="nothing"/>
+      <w:lvlText w:val=""/>
+      <w:lvlJc w:val="left"/>
+      <w:pPr>
+        <w:tabs>
+          <w:tab w:val="num" w:pos="720"/>
+        </w:tabs>
+        <w:ind w:left="720" w:hanging="720"/>
       </w:pPr>
     </w:lvl>
     <w:lvl w:ilvl="3">
       <w:start w:val="1"/>
-      <w:numFmt w:val="decimal"/>
-      <w:lvlText w:val="%4."/>
-      <w:lvlJc w:val="left"/>
-      <w:pPr>
-        <w:ind w:left="1800" w:hanging="360"/>
+      <w:numFmt w:val="none"/>
+      <w:suff w:val="nothing"/>
+      <w:lvlText w:val=""/>
+      <w:lvlJc w:val="left"/>
+      <w:pPr>
+        <w:tabs>
+          <w:tab w:val="num" w:pos="864"/>
+        </w:tabs>
+        <w:ind w:left="864" w:hanging="864"/>
       </w:pPr>
     </w:lvl>
     <w:lvl w:ilvl="4">
       <w:start w:val="1"/>
-      <w:numFmt w:val="decimal"/>
-      <w:lvlText w:val="%5."/>
-      <w:lvlJc w:val="left"/>
-      <w:pPr>
-        <w:ind w:left="2160" w:hanging="360"/>
+      <w:numFmt w:val="none"/>
+      <w:suff w:val="nothing"/>
+      <w:lvlText w:val=""/>
+      <w:lvlJc w:val="left"/>
+      <w:pPr>
+        <w:tabs>
+          <w:tab w:val="num" w:pos="1008"/>
+        </w:tabs>
+        <w:ind w:left="1008" w:hanging="1008"/>
       </w:pPr>
     </w:lvl>
     <w:lvl w:ilvl="5">
       <w:start w:val="1"/>
-      <w:numFmt w:val="decimal"/>
-      <w:lvlText w:val="%6."/>
-      <w:lvlJc w:val="left"/>
-      <w:pPr>
-        <w:ind w:left="2520" w:hanging="360"/>
+      <w:numFmt w:val="none"/>
+      <w:suff w:val="nothing"/>
+      <w:lvlText w:val=""/>
+      <w:lvlJc w:val="left"/>
+      <w:pPr>
+        <w:tabs>
+          <w:tab w:val="num" w:pos="1152"/>
+        </w:tabs>
+        <w:ind w:left="1152" w:hanging="1152"/>
       </w:pPr>
     </w:lvl>
     <w:lvl w:ilvl="6">
       <w:start w:val="1"/>
-      <w:numFmt w:val="decimal"/>
-      <w:lvlText w:val="%7."/>
-      <w:lvlJc w:val="left"/>
-      <w:pPr>
-        <w:ind w:left="2880" w:hanging="360"/>
+      <w:numFmt w:val="none"/>
+      <w:suff w:val="nothing"/>
+      <w:lvlText w:val=""/>
+      <w:lvlJc w:val="left"/>
+      <w:pPr>
+        <w:tabs>
+          <w:tab w:val="num" w:pos="1296"/>
+        </w:tabs>
+        <w:ind w:left="1296" w:hanging="1296"/>
       </w:pPr>
     </w:lvl>
     <w:lvl w:ilvl="7">
       <w:start w:val="1"/>
-      <w:numFmt w:val="decimal"/>
-      <w:lvlText w:val="%8."/>
-      <w:lvlJc w:val="left"/>
-      <w:pPr>
-        <w:ind w:left="3240" w:hanging="360"/>
+      <w:numFmt w:val="none"/>
+      <w:suff w:val="nothing"/>
+      <w:lvlText w:val=""/>
+      <w:lvlJc w:val="left"/>
+      <w:pPr>
+        <w:tabs>
+          <w:tab w:val="num" w:pos="1440"/>
+        </w:tabs>
+        <w:ind w:left="1440" w:hanging="1440"/>
       </w:pPr>
     </w:lvl>
     <w:lvl w:ilvl="8">
       <w:start w:val="1"/>
-      <w:numFmt w:val="decimal"/>
-      <w:lvlText w:val="%9."/>
-      <w:lvlJc w:val="left"/>
-      <w:pPr>
-        <w:ind w:left="3600" w:hanging="360"/>
+      <w:numFmt w:val="none"/>
+      <w:suff w:val="nothing"/>
+      <w:lvlText w:val=""/>
+      <w:lvlJc w:val="left"/>
+      <w:pPr>
+        <w:tabs>
+          <w:tab w:val="num" w:pos="1584"/>
+        </w:tabs>
+        <w:ind w:left="1584" w:hanging="1584"/>
       </w:pPr>
     </w:lvl>
   </w:abstractNum>
   <w:num w:numId="1">
-    <w:abstractNumId w:val="0"/>
+    <w:abstractNumId w:val="1"/>
   </w:num>
   <w:num w:numId="2">
-    <w:abstractNumId w:val="5"/>
+    <w:abstractNumId w:val="2"/>
   </w:num>
   <w:num w:numId="3">
-    <w:abstractNumId w:val="2"/>
+    <w:abstractNumId w:val="3"/>
   </w:num>
   <w:num w:numId="4">
-    <w:abstractNumId w:val="1"/>
+    <w:abstractNumId w:val="4"/>
   </w:num>
   <w:num w:numId="5">
-    <w:abstractNumId w:val="3"/>
-  </w:num>
-  <w:num w:numId="6">
-    <w:abstractNumId w:val="4"/>
+    <w:abstractNumId w:val="5"/>
   </w:num>
 </w:numbering>
 </file>
 
 <file path=word/styles.xml><?xml version="1.0" encoding="utf-8"?>
-<w:styles xmlns:mc="http://schemas.openxmlformats.org/markup-compatibility/2006" xmlns:r="http://schemas.openxmlformats.org/officeDocument/2006/relationships" xmlns:w="http://schemas.openxmlformats.org/wordprocessingml/2006/main" xmlns:w14="http://schemas.microsoft.com/office/word/2010/wordml" xmlns:w15="http://schemas.microsoft.com/office/word/2012/wordml" xmlns:w16se="http://schemas.microsoft.com/office/word/2015/wordml/symex" mc:Ignorable="w14 w15 w16se">
+<w:styles xmlns:w="http://schemas.openxmlformats.org/wordprocessingml/2006/main" xmlns:w14="http://schemas.microsoft.com/office/word/2010/wordml" xmlns:mc="http://schemas.openxmlformats.org/markup-compatibility/2006" mc:Ignorable="w14">
   <w:docDefaults>
     <w:rPrDefault>
       <w:rPr>
-        <w:rFonts w:ascii="Liberation Serif" w:eastAsia="Noto Sans CJK SC Regular" w:hAnsi="Liberation Serif" w:cs="FreeSans"/>
-        <w:kern w:val="3"/>
+        <w:rFonts w:ascii="Liberation Serif" w:hAnsi="Liberation Serif" w:eastAsia="Noto Sans CJK SC Regular" w:cs="FreeSans"/>
         <w:sz w:val="24"/>
         <w:szCs w:val="24"/>
         <w:lang w:val="en-US" w:eastAsia="zh-CN" w:bidi="hi-IN"/>
       </w:rPr>
     </w:rPrDefault>
     <w:pPrDefault>
-      <w:pPr>
-        <w:suppressAutoHyphens/>
-        <w:autoSpaceDN w:val="0"/>
-        <w:textAlignment w:val="baseline"/>
-      </w:pPr>
+      <w:pPr/>
     </w:pPrDefault>
   </w:docDefaults>
   <w:latentStyles w:defLockedState="0" w:defUIPriority="99" w:defSemiHidden="0" w:defUnhideWhenUsed="0" w:defQFormat="0" w:count="374">
     <w:lsdException w:name="Normal" w:uiPriority="0" w:qFormat="1"/>
     <w:lsdException w:name="heading 1" w:uiPriority="9" w:qFormat="1"/>
-    <w:lsdException w:name="heading 2" w:semiHidden="1" w:uiPriority="9" w:unhideWhenUsed="1" w:qFormat="1"/>
-    <w:lsdException w:name="heading 3" w:semiHidden="1" w:uiPriority="9" w:unhideWhenUsed="1" w:qFormat="1"/>
-    <w:lsdException w:name="heading 4" w:semiHidden="1" w:uiPriority="9" w:unhideWhenUsed="1" w:qFormat="1"/>
-    <w:lsdException w:name="heading 5" w:semiHidden="1" w:uiPriority="9" w:unhideWhenUsed="1" w:qFormat="1"/>
-    <w:lsdException w:name="heading 6" w:semiHidden="1" w:uiPriority="9" w:unhideWhenUsed="1" w:qFormat="1"/>
-    <w:lsdException w:name="heading 7" w:semiHidden="1" w:uiPriority="9" w:unhideWhenUsed="1" w:qFormat="1"/>
-    <w:lsdException w:name="heading 8" w:semiHidden="1" w:uiPriority="9" w:unhideWhenUsed="1" w:qFormat="1"/>
-    <w:lsdException w:name="heading 9" w:semiHidden="1" w:uiPriority="9" w:unhideWhenUsed="1" w:qFormat="1"/>
+    <w:lsdException w:name="heading 2" w:uiPriority="9" w:semiHidden="1" w:unhideWhenUsed="1" w:qFormat="1"/>
+    <w:lsdException w:name="heading 3" w:uiPriority="9" w:semiHidden="1" w:unhideWhenUsed="1" w:qFormat="1"/>
+    <w:lsdException w:name="heading 4" w:uiPriority="9" w:semiHidden="1" w:unhideWhenUsed="1" w:qFormat="1"/>
+    <w:lsdException w:name="heading 5" w:uiPriority="9" w:semiHidden="1" w:unhideWhenUsed="1" w:qFormat="1"/>
+    <w:lsdException w:name="heading 6" w:uiPriority="9" w:semiHidden="1" w:unhideWhenUsed="1" w:qFormat="1"/>
+    <w:lsdException w:name="heading 7" w:uiPriority="9" w:semiHidden="1" w:unhideWhenUsed="1" w:qFormat="1"/>
+    <w:lsdException w:name="heading 8" w:uiPriority="9" w:semiHidden="1" w:unhideWhenUsed="1" w:qFormat="1"/>
+    <w:lsdException w:name="heading 9" w:uiPriority="9" w:semiHidden="1" w:unhideWhenUsed="1" w:qFormat="1"/>
     <w:lsdException w:name="index 1" w:semiHidden="1" w:unhideWhenUsed="1"/>
     <w:lsdException w:name="index 2" w:semiHidden="1" w:unhideWhenUsed="1"/>
     <w:lsdException w:name="index 3" w:semiHidden="1" w:unhideWhenUsed="1"/>
@@ -2091,22 +2233,22 @@
     <w:lsdException w:name="index 7" w:semiHidden="1" w:unhideWhenUsed="1"/>
     <w:lsdException w:name="index 8" w:semiHidden="1" w:unhideWhenUsed="1"/>
     <w:lsdException w:name="index 9" w:semiHidden="1" w:unhideWhenUsed="1"/>
-    <w:lsdException w:name="toc 1" w:semiHidden="1" w:uiPriority="39" w:unhideWhenUsed="1"/>
-    <w:lsdException w:name="toc 2" w:semiHidden="1" w:uiPriority="39" w:unhideWhenUsed="1"/>
-    <w:lsdException w:name="toc 3" w:semiHidden="1" w:uiPriority="39" w:unhideWhenUsed="1"/>
-    <w:lsdException w:name="toc 4" w:semiHidden="1" w:uiPriority="39" w:unhideWhenUsed="1"/>
-    <w:lsdException w:name="toc 5" w:semiHidden="1" w:uiPriority="39" w:unhideWhenUsed="1"/>
-    <w:lsdException w:name="toc 6" w:semiHidden="1" w:uiPriority="39" w:unhideWhenUsed="1"/>
-    <w:lsdException w:name="toc 7" w:semiHidden="1" w:uiPriority="39" w:unhideWhenUsed="1"/>
-    <w:lsdException w:name="toc 8" w:semiHidden="1" w:uiPriority="39" w:unhideWhenUsed="1"/>
-    <w:lsdException w:name="toc 9" w:semiHidden="1" w:uiPriority="39" w:unhideWhenUsed="1"/>
+    <w:lsdException w:name="toc 1" w:uiPriority="39" w:semiHidden="1" w:unhideWhenUsed="1"/>
+    <w:lsdException w:name="toc 2" w:uiPriority="39" w:semiHidden="1" w:unhideWhenUsed="1"/>
+    <w:lsdException w:name="toc 3" w:uiPriority="39" w:semiHidden="1" w:unhideWhenUsed="1"/>
+    <w:lsdException w:name="toc 4" w:uiPriority="39" w:semiHidden="1" w:unhideWhenUsed="1"/>
+    <w:lsdException w:name="toc 5" w:uiPriority="39" w:semiHidden="1" w:unhideWhenUsed="1"/>
+    <w:lsdException w:name="toc 6" w:uiPriority="39" w:semiHidden="1" w:unhideWhenUsed="1"/>
+    <w:lsdException w:name="toc 7" w:uiPriority="39" w:semiHidden="1" w:unhideWhenUsed="1"/>
+    <w:lsdException w:name="toc 8" w:uiPriority="39" w:semiHidden="1" w:unhideWhenUsed="1"/>
+    <w:lsdException w:name="toc 9" w:uiPriority="39" w:semiHidden="1" w:unhideWhenUsed="1"/>
     <w:lsdException w:name="Normal Indent" w:semiHidden="1" w:unhideWhenUsed="1"/>
     <w:lsdException w:name="footnote text" w:semiHidden="1" w:unhideWhenUsed="1"/>
     <w:lsdException w:name="annotation text" w:semiHidden="1" w:unhideWhenUsed="1"/>
     <w:lsdException w:name="header" w:semiHidden="1" w:unhideWhenUsed="1"/>
     <w:lsdException w:name="footer" w:semiHidden="1" w:unhideWhenUsed="1"/>
     <w:lsdException w:name="index heading" w:semiHidden="1" w:unhideWhenUsed="1"/>
-    <w:lsdException w:name="caption" w:semiHidden="1" w:uiPriority="35" w:unhideWhenUsed="1" w:qFormat="1"/>
+    <w:lsdException w:name="caption" w:uiPriority="35" w:semiHidden="1" w:unhideWhenUsed="1" w:qFormat="1"/>
     <w:lsdException w:name="table of figures" w:semiHidden="1" w:unhideWhenUsed="1"/>
     <w:lsdException w:name="envelope address" w:semiHidden="1" w:unhideWhenUsed="1"/>
     <w:lsdException w:name="envelope return" w:semiHidden="1" w:unhideWhenUsed="1"/>
@@ -2137,7 +2279,7 @@
     <w:lsdException w:name="Title" w:uiPriority="10" w:qFormat="1"/>
     <w:lsdException w:name="Closing" w:semiHidden="1" w:unhideWhenUsed="1"/>
     <w:lsdException w:name="Signature" w:semiHidden="1" w:unhideWhenUsed="1"/>
-    <w:lsdException w:name="Default Paragraph Font" w:semiHidden="1" w:uiPriority="1" w:unhideWhenUsed="1"/>
+    <w:lsdException w:name="Default Paragraph Font" w:uiPriority="1" w:semiHidden="1" w:unhideWhenUsed="1"/>
     <w:lsdException w:name="Body Text" w:semiHidden="1" w:unhideWhenUsed="1"/>
     <w:lsdException w:name="Body Text Indent" w:semiHidden="1" w:unhideWhenUsed="1"/>
     <w:lsdException w:name="List Continue" w:semiHidden="1" w:unhideWhenUsed="1"/>
@@ -2337,8 +2479,8 @@
     <w:lsdException w:name="Subtle Reference" w:uiPriority="31" w:qFormat="1"/>
     <w:lsdException w:name="Intense Reference" w:uiPriority="32" w:qFormat="1"/>
     <w:lsdException w:name="Book Title" w:uiPriority="33" w:qFormat="1"/>
-    <w:lsdException w:name="Bibliography" w:semiHidden="1" w:uiPriority="37" w:unhideWhenUsed="1"/>
-    <w:lsdException w:name="TOC Heading" w:semiHidden="1" w:uiPriority="39" w:unhideWhenUsed="1" w:qFormat="1"/>
+    <w:lsdException w:name="Bibliography" w:uiPriority="37" w:semiHidden="1" w:unhideWhenUsed="1"/>
+    <w:lsdException w:name="TOC Heading" w:uiPriority="39" w:semiHidden="1" w:unhideWhenUsed="1" w:qFormat="1"/>
     <w:lsdException w:name="Plain Table 1" w:uiPriority="41"/>
     <w:lsdException w:name="Plain Table 2" w:uiPriority="42"/>
     <w:lsdException w:name="Plain Table 3" w:uiPriority="43"/>
@@ -2447,15 +2589,353 @@
     <w:lsdException w:name="Smart Hyperlink" w:semiHidden="1" w:unhideWhenUsed="1"/>
     <w:lsdException w:name="Hashtag" w:semiHidden="1" w:unhideWhenUsed="1"/>
   </w:latentStyles>
-  <w:style w:type="paragraph" w:default="1" w:styleId="Normal">
+  <w:style w:type="paragraph" w:styleId="Normal" w:default="1">
     <w:name w:val="Normal"/>
     <w:qFormat/>
-  </w:style>
-  <w:style w:type="character" w:default="1" w:styleId="Fuentedeprrafopredeter">
+    <w:pPr>
+      <w:widowControl/>
+      <w:suppressAutoHyphens w:val="true"/>
+      <w:bidi w:val="0"/>
+      <w:jc w:val="left"/>
+      <w:textAlignment w:val="baseline"/>
+    </w:pPr>
+    <w:rPr>
+      <w:rFonts w:ascii="Liberation Serif" w:hAnsi="Liberation Serif" w:eastAsia="Noto Sans CJK SC Regular" w:cs="FreeSans"/>
+      <w:color w:val="auto"/>
+      <w:sz w:val="24"/>
+      <w:szCs w:val="24"/>
+      <w:lang w:val="en-US" w:eastAsia="zh-CN" w:bidi="hi-IN"/>
+    </w:rPr>
+  </w:style>
+  <w:style w:type="character" w:styleId="DefaultParagraphFont" w:default="1">
     <w:name w:val="Default Paragraph Font"/>
     <w:uiPriority w:val="1"/>
     <w:semiHidden/>
     <w:unhideWhenUsed/>
+    <w:qFormat/>
+    <w:rPr/>
+  </w:style>
+  <w:style w:type="character" w:styleId="NumberingSymbols" w:customStyle="1">
+    <w:name w:val="Numbering Symbols"/>
+    <w:qFormat/>
+    <w:rPr/>
+  </w:style>
+  <w:style w:type="character" w:styleId="Bullets" w:customStyle="1">
+    <w:name w:val="Bullets"/>
+    <w:qFormat/>
+    <w:rPr>
+      <w:rFonts w:ascii="OpenSymbol" w:hAnsi="OpenSymbol" w:eastAsia="OpenSymbol" w:cs="OpenSymbol"/>
+    </w:rPr>
+  </w:style>
+  <w:style w:type="character" w:styleId="ListLabel1">
+    <w:name w:val="ListLabel 1"/>
+    <w:qFormat/>
+    <w:rPr>
+      <w:rFonts w:ascii="Trebuchet MS" w:hAnsi="Trebuchet MS" w:eastAsia="OpenSymbol" w:cs="OpenSymbol"/>
+      <w:sz w:val="32"/>
+    </w:rPr>
+  </w:style>
+  <w:style w:type="character" w:styleId="ListLabel2">
+    <w:name w:val="ListLabel 2"/>
+    <w:qFormat/>
+    <w:rPr>
+      <w:rFonts w:eastAsia="OpenSymbol" w:cs="OpenSymbol"/>
+    </w:rPr>
+  </w:style>
+  <w:style w:type="character" w:styleId="ListLabel3">
+    <w:name w:val="ListLabel 3"/>
+    <w:qFormat/>
+    <w:rPr>
+      <w:rFonts w:eastAsia="OpenSymbol" w:cs="OpenSymbol"/>
+    </w:rPr>
+  </w:style>
+  <w:style w:type="character" w:styleId="ListLabel4">
+    <w:name w:val="ListLabel 4"/>
+    <w:qFormat/>
+    <w:rPr>
+      <w:rFonts w:eastAsia="OpenSymbol" w:cs="OpenSymbol"/>
+    </w:rPr>
+  </w:style>
+  <w:style w:type="character" w:styleId="ListLabel5">
+    <w:name w:val="ListLabel 5"/>
+    <w:qFormat/>
+    <w:rPr>
+      <w:rFonts w:eastAsia="OpenSymbol" w:cs="OpenSymbol"/>
+    </w:rPr>
+  </w:style>
+  <w:style w:type="character" w:styleId="ListLabel6">
+    <w:name w:val="ListLabel 6"/>
+    <w:qFormat/>
+    <w:rPr>
+      <w:rFonts w:eastAsia="OpenSymbol" w:cs="OpenSymbol"/>
+    </w:rPr>
+  </w:style>
+  <w:style w:type="character" w:styleId="ListLabel7">
+    <w:name w:val="ListLabel 7"/>
+    <w:qFormat/>
+    <w:rPr>
+      <w:rFonts w:eastAsia="OpenSymbol" w:cs="OpenSymbol"/>
+    </w:rPr>
+  </w:style>
+  <w:style w:type="character" w:styleId="ListLabel8">
+    <w:name w:val="ListLabel 8"/>
+    <w:qFormat/>
+    <w:rPr>
+      <w:rFonts w:eastAsia="OpenSymbol" w:cs="OpenSymbol"/>
+    </w:rPr>
+  </w:style>
+  <w:style w:type="character" w:styleId="ListLabel9">
+    <w:name w:val="ListLabel 9"/>
+    <w:qFormat/>
+    <w:rPr>
+      <w:rFonts w:eastAsia="OpenSymbol" w:cs="OpenSymbol"/>
+    </w:rPr>
+  </w:style>
+  <w:style w:type="character" w:styleId="ListLabel10">
+    <w:name w:val="ListLabel 10"/>
+    <w:qFormat/>
+    <w:rPr>
+      <w:rFonts w:ascii="Trebuchet MS" w:hAnsi="Trebuchet MS" w:eastAsia="OpenSymbol" w:cs="OpenSymbol"/>
+      <w:sz w:val="28"/>
+    </w:rPr>
+  </w:style>
+  <w:style w:type="character" w:styleId="ListLabel11">
+    <w:name w:val="ListLabel 11"/>
+    <w:qFormat/>
+    <w:rPr>
+      <w:rFonts w:ascii="Trebuchet MS" w:hAnsi="Trebuchet MS" w:eastAsia="OpenSymbol" w:cs="OpenSymbol"/>
+      <w:sz w:val="28"/>
+    </w:rPr>
+  </w:style>
+  <w:style w:type="character" w:styleId="ListLabel12">
+    <w:name w:val="ListLabel 12"/>
+    <w:qFormat/>
+    <w:rPr>
+      <w:rFonts w:eastAsia="OpenSymbol" w:cs="OpenSymbol"/>
+    </w:rPr>
+  </w:style>
+  <w:style w:type="character" w:styleId="ListLabel13">
+    <w:name w:val="ListLabel 13"/>
+    <w:qFormat/>
+    <w:rPr>
+      <w:rFonts w:eastAsia="OpenSymbol" w:cs="OpenSymbol"/>
+    </w:rPr>
+  </w:style>
+  <w:style w:type="character" w:styleId="ListLabel14">
+    <w:name w:val="ListLabel 14"/>
+    <w:qFormat/>
+    <w:rPr>
+      <w:rFonts w:eastAsia="OpenSymbol" w:cs="OpenSymbol"/>
+    </w:rPr>
+  </w:style>
+  <w:style w:type="character" w:styleId="ListLabel15">
+    <w:name w:val="ListLabel 15"/>
+    <w:qFormat/>
+    <w:rPr>
+      <w:rFonts w:eastAsia="OpenSymbol" w:cs="OpenSymbol"/>
+    </w:rPr>
+  </w:style>
+  <w:style w:type="character" w:styleId="ListLabel16">
+    <w:name w:val="ListLabel 16"/>
+    <w:qFormat/>
+    <w:rPr>
+      <w:rFonts w:eastAsia="OpenSymbol" w:cs="OpenSymbol"/>
+    </w:rPr>
+  </w:style>
+  <w:style w:type="character" w:styleId="ListLabel17">
+    <w:name w:val="ListLabel 17"/>
+    <w:qFormat/>
+    <w:rPr>
+      <w:rFonts w:eastAsia="OpenSymbol" w:cs="OpenSymbol"/>
+    </w:rPr>
+  </w:style>
+  <w:style w:type="character" w:styleId="ListLabel18">
+    <w:name w:val="ListLabel 18"/>
+    <w:qFormat/>
+    <w:rPr>
+      <w:rFonts w:eastAsia="OpenSymbol" w:cs="OpenSymbol"/>
+    </w:rPr>
+  </w:style>
+  <w:style w:type="character" w:styleId="ListLabel19">
+    <w:name w:val="ListLabel 19"/>
+    <w:qFormat/>
+    <w:rPr>
+      <w:rFonts w:cs="Courier New"/>
+    </w:rPr>
+  </w:style>
+  <w:style w:type="character" w:styleId="ListLabel20">
+    <w:name w:val="ListLabel 20"/>
+    <w:qFormat/>
+    <w:rPr>
+      <w:rFonts w:cs="Courier New"/>
+    </w:rPr>
+  </w:style>
+  <w:style w:type="character" w:styleId="ListLabel21">
+    <w:name w:val="ListLabel 21"/>
+    <w:qFormat/>
+    <w:rPr>
+      <w:rFonts w:cs="Courier New"/>
+    </w:rPr>
+  </w:style>
+  <w:style w:type="character" w:styleId="ListLabel22">
+    <w:name w:val="ListLabel 22"/>
+    <w:qFormat/>
+    <w:rPr>
+      <w:rFonts w:cs="Courier New"/>
+    </w:rPr>
+  </w:style>
+  <w:style w:type="character" w:styleId="ListLabel23">
+    <w:name w:val="ListLabel 23"/>
+    <w:qFormat/>
+    <w:rPr>
+      <w:rFonts w:ascii="Trebuchet MS" w:hAnsi="Trebuchet MS" w:cs="Courier New"/>
+    </w:rPr>
+  </w:style>
+  <w:style w:type="character" w:styleId="ListLabel24">
+    <w:name w:val="ListLabel 24"/>
+    <w:qFormat/>
+    <w:rPr>
+      <w:rFonts w:cs="Courier New"/>
+    </w:rPr>
+  </w:style>
+  <w:style w:type="character" w:styleId="ListLabel25">
+    <w:name w:val="ListLabel 25"/>
+    <w:qFormat/>
+    <w:rPr>
+      <w:rFonts w:cs="Courier New"/>
+    </w:rPr>
+  </w:style>
+  <w:style w:type="character" w:styleId="ListLabel26">
+    <w:name w:val="ListLabel 26"/>
+    <w:qFormat/>
+    <w:rPr>
+      <w:rFonts w:cs="Courier New"/>
+    </w:rPr>
+  </w:style>
+  <w:style w:type="paragraph" w:styleId="Heading" w:customStyle="1">
+    <w:name w:val="Heading"/>
+    <w:basedOn w:val="Standard"/>
+    <w:next w:val="TextBody"/>
+    <w:qFormat/>
+    <w:pPr>
+      <w:keepNext/>
+      <w:spacing w:before="240" w:after="120"/>
+    </w:pPr>
+    <w:rPr>
+      <w:rFonts w:ascii="Liberation Sans" w:hAnsi="Liberation Sans"/>
+      <w:sz w:val="28"/>
+      <w:szCs w:val="28"/>
+    </w:rPr>
+  </w:style>
+  <w:style w:type="paragraph" w:styleId="TextBody">
+    <w:name w:val="Body Text"/>
+    <w:basedOn w:val="Normal"/>
+    <w:pPr>
+      <w:spacing w:lineRule="auto" w:line="288" w:before="0" w:after="140"/>
+    </w:pPr>
+    <w:rPr/>
+  </w:style>
+  <w:style w:type="paragraph" w:styleId="List">
+    <w:name w:val="List"/>
+    <w:basedOn w:val="Textbody1"/>
+    <w:pPr/>
+    <w:rPr/>
+  </w:style>
+  <w:style w:type="paragraph" w:styleId="Caption">
+    <w:name w:val="Caption"/>
+    <w:basedOn w:val="Normal"/>
+    <w:qFormat/>
+    <w:pPr>
+      <w:suppressLineNumbers/>
+      <w:spacing w:before="120" w:after="120"/>
+    </w:pPr>
+    <w:rPr>
+      <w:rFonts w:cs="FreeSans"/>
+      <w:i/>
+      <w:iCs/>
+      <w:sz w:val="24"/>
+      <w:szCs w:val="24"/>
+    </w:rPr>
+  </w:style>
+  <w:style w:type="paragraph" w:styleId="Index" w:customStyle="1">
+    <w:name w:val="Index"/>
+    <w:basedOn w:val="Standard"/>
+    <w:qFormat/>
+    <w:pPr>
+      <w:suppressLineNumbers/>
+    </w:pPr>
+    <w:rPr/>
+  </w:style>
+  <w:style w:type="paragraph" w:styleId="Standard" w:customStyle="1">
+    <w:name w:val="Standard"/>
+    <w:qFormat/>
+    <w:pPr>
+      <w:widowControl/>
+      <w:bidi w:val="0"/>
+      <w:jc w:val="left"/>
+    </w:pPr>
+    <w:rPr>
+      <w:rFonts w:ascii="Liberation Serif" w:hAnsi="Liberation Serif" w:eastAsia="Noto Sans CJK SC Regular" w:cs="FreeSans"/>
+      <w:color w:val="auto"/>
+      <w:sz w:val="24"/>
+      <w:szCs w:val="24"/>
+      <w:lang w:val="en-US" w:eastAsia="zh-CN" w:bidi="hi-IN"/>
+    </w:rPr>
+  </w:style>
+  <w:style w:type="paragraph" w:styleId="Textbody1" w:customStyle="1">
+    <w:name w:val="Text body"/>
+    <w:basedOn w:val="Standard"/>
+    <w:qFormat/>
+    <w:pPr>
+      <w:spacing w:lineRule="auto" w:line="288" w:before="0" w:after="140"/>
+    </w:pPr>
+    <w:rPr/>
+  </w:style>
+  <w:style w:type="paragraph" w:styleId="Caption1">
+    <w:name w:val="caption"/>
+    <w:basedOn w:val="Standard"/>
+    <w:qFormat/>
+    <w:pPr>
+      <w:suppressLineNumbers/>
+      <w:spacing w:before="120" w:after="120"/>
+    </w:pPr>
+    <w:rPr>
+      <w:i/>
+      <w:iCs/>
+    </w:rPr>
+  </w:style>
+  <w:style w:type="paragraph" w:styleId="Footer">
+    <w:name w:val="Footer"/>
+    <w:basedOn w:val="Standard"/>
+    <w:pPr>
+      <w:suppressLineNumbers/>
+      <w:tabs>
+        <w:tab w:val="center" w:pos="4986" w:leader="none"/>
+        <w:tab w:val="right" w:pos="9972" w:leader="none"/>
+      </w:tabs>
+    </w:pPr>
+    <w:rPr/>
+  </w:style>
+  <w:style w:type="paragraph" w:styleId="TableContents">
+    <w:name w:val="Table Contents"/>
+    <w:basedOn w:val="Normal"/>
+    <w:qFormat/>
+    <w:pPr/>
+    <w:rPr/>
+  </w:style>
+  <w:style w:type="paragraph" w:styleId="TableHeading">
+    <w:name w:val="Table Heading"/>
+    <w:basedOn w:val="TableContents"/>
+    <w:qFormat/>
+    <w:pPr/>
+    <w:rPr/>
+  </w:style>
+  <w:style w:type="numbering" w:styleId="NoList" w:default="1">
+    <w:name w:val="No List"/>
+    <w:uiPriority w:val="99"/>
+    <w:semiHidden/>
+    <w:unhideWhenUsed/>
+    <w:qFormat/>
   </w:style>
   <w:style w:type="table" w:default="1" w:styleId="Tablanormal">
     <w:name w:val="Normal Table"/>
@@ -2472,92 +2952,19 @@
       </w:tblCellMar>
     </w:tblPr>
   </w:style>
-  <w:style w:type="numbering" w:default="1" w:styleId="Sinlista">
-    <w:name w:val="No List"/>
-    <w:uiPriority w:val="99"/>
-    <w:semiHidden/>
-    <w:unhideWhenUsed/>
-  </w:style>
-  <w:style w:type="paragraph" w:customStyle="1" w:styleId="Standard">
-    <w:name w:val="Standard"/>
-  </w:style>
-  <w:style w:type="paragraph" w:customStyle="1" w:styleId="Heading">
-    <w:name w:val="Heading"/>
-    <w:basedOn w:val="Standard"/>
-    <w:next w:val="Textbody"/>
-    <w:pPr>
-      <w:keepNext/>
-      <w:spacing w:before="240" w:after="120"/>
-    </w:pPr>
-    <w:rPr>
-      <w:rFonts w:ascii="Liberation Sans" w:hAnsi="Liberation Sans"/>
-      <w:sz w:val="28"/>
-      <w:szCs w:val="28"/>
-    </w:rPr>
-  </w:style>
-  <w:style w:type="paragraph" w:customStyle="1" w:styleId="Textbody">
-    <w:name w:val="Text body"/>
-    <w:basedOn w:val="Standard"/>
-    <w:pPr>
-      <w:spacing w:after="140" w:line="288" w:lineRule="auto"/>
-    </w:pPr>
-  </w:style>
-  <w:style w:type="paragraph" w:styleId="Lista">
-    <w:name w:val="List"/>
-    <w:basedOn w:val="Textbody"/>
-  </w:style>
-  <w:style w:type="paragraph" w:styleId="Descripcin">
-    <w:name w:val="caption"/>
-    <w:basedOn w:val="Standard"/>
-    <w:pPr>
-      <w:suppressLineNumbers/>
-      <w:spacing w:before="120" w:after="120"/>
-    </w:pPr>
-    <w:rPr>
-      <w:i/>
-      <w:iCs/>
-    </w:rPr>
-  </w:style>
-  <w:style w:type="paragraph" w:customStyle="1" w:styleId="Index">
-    <w:name w:val="Index"/>
-    <w:basedOn w:val="Standard"/>
-    <w:pPr>
-      <w:suppressLineNumbers/>
-    </w:pPr>
-  </w:style>
-  <w:style w:type="paragraph" w:styleId="Piedepgina">
-    <w:name w:val="footer"/>
-    <w:basedOn w:val="Standard"/>
-    <w:pPr>
-      <w:suppressLineNumbers/>
-      <w:tabs>
-        <w:tab w:val="center" w:pos="4986"/>
-        <w:tab w:val="right" w:pos="9972"/>
-      </w:tabs>
-    </w:pPr>
-  </w:style>
-  <w:style w:type="character" w:customStyle="1" w:styleId="NumberingSymbols">
-    <w:name w:val="Numbering Symbols"/>
-  </w:style>
-  <w:style w:type="character" w:customStyle="1" w:styleId="BulletSymbols">
-    <w:name w:val="Bullet Symbols"/>
-    <w:rPr>
-      <w:rFonts w:ascii="OpenSymbol" w:eastAsia="OpenSymbol" w:hAnsi="OpenSymbol" w:cs="OpenSymbol"/>
-    </w:rPr>
-  </w:style>
   <w:style w:type="table" w:styleId="Tablaconcuadrcula">
     <w:name w:val="Table Grid"/>
     <w:basedOn w:val="Tablanormal"/>
     <w:uiPriority w:val="39"/>
-    <w:rsid w:val="00051DF0"/>
+    <w:rsid w:val="00051df0"/>
     <w:tblPr>
       <w:tblBorders>
-        <w:top w:val="single" w:sz="4" w:space="0" w:color="auto"/>
-        <w:left w:val="single" w:sz="4" w:space="0" w:color="auto"/>
-        <w:bottom w:val="single" w:sz="4" w:space="0" w:color="auto"/>
-        <w:right w:val="single" w:sz="4" w:space="0" w:color="auto"/>
-        <w:insideH w:val="single" w:sz="4" w:space="0" w:color="auto"/>
-        <w:insideV w:val="single" w:sz="4" w:space="0" w:color="auto"/>
+        <w:top w:val="single" w:color="auto" w:sz="4" w:space="0"/>
+        <w:left w:val="single" w:color="auto" w:sz="4" w:space="0"/>
+        <w:bottom w:val="single" w:color="auto" w:sz="4" w:space="0"/>
+        <w:right w:val="single" w:color="auto" w:sz="4" w:space="0"/>
+        <w:insideH w:val="single" w:color="auto" w:sz="4" w:space="0"/>
+        <w:insideV w:val="single" w:color="auto" w:sz="4" w:space="0"/>
       </w:tblBorders>
     </w:tblPr>
   </w:style>

</xml_diff>